<commit_message>
Continuation of documentation writing
</commit_message>
<xml_diff>
--- a/Technical documentation.docx
+++ b/Technical documentation.docx
@@ -1029,14 +1029,7 @@
           <w:rFonts w:cs="Times New Roman"/>
           <w:szCs w:val="24"/>
         </w:rPr>
-        <w:t>strip background width</w:t>
-      </w:r>
-      <w:r>
-        <w:rPr>
-          <w:rFonts w:cs="Times New Roman"/>
-          <w:szCs w:val="24"/>
-        </w:rPr>
-        <w:t>)</w:t>
+        <w:t>strip background width)</w:t>
       </w:r>
     </w:p>
     <w:p>
@@ -1062,14 +1055,7 @@
           <w:rFonts w:cs="Times New Roman"/>
           <w:szCs w:val="24"/>
         </w:rPr>
-        <w:t>strip background number of iterations</w:t>
-      </w:r>
-      <w:r>
-        <w:rPr>
-          <w:rFonts w:cs="Times New Roman"/>
-          <w:szCs w:val="24"/>
-        </w:rPr>
-        <w:t>)</w:t>
+        <w:t>strip background number of iterations)</w:t>
       </w:r>
     </w:p>
     <w:p>
@@ -1102,6 +1088,9 @@
         <w:jc w:val="center"/>
       </w:pPr>
       <w:r>
+        <w:rPr>
+          <w:noProof/>
+        </w:rPr>
         <w:lastRenderedPageBreak/>
         <w:drawing>
           <wp:inline distT="0" distB="0" distL="0" distR="0" wp14:anchorId="2DA59427" wp14:editId="44316DEA">
@@ -1155,25 +1144,7 @@
           <w:sz w:val="20"/>
           <w:szCs w:val="20"/>
         </w:rPr>
-        <w:t xml:space="preserve">Figure </w:t>
-      </w:r>
-      <w:r>
-        <w:rPr>
-          <w:b/>
-          <w:bCs/>
-          <w:sz w:val="20"/>
-          <w:szCs w:val="20"/>
-        </w:rPr>
-        <w:t>4</w:t>
-      </w:r>
-      <w:r>
-        <w:rPr>
-          <w:b/>
-          <w:bCs/>
-          <w:sz w:val="20"/>
-          <w:szCs w:val="20"/>
-        </w:rPr>
-        <w:t xml:space="preserve">. </w:t>
+        <w:t xml:space="preserve">Figure 4. </w:t>
       </w:r>
       <w:r>
         <w:rPr>
@@ -1233,6 +1204,9 @@
     </w:p>
     <w:p>
       <w:r>
+        <w:rPr>
+          <w:noProof/>
+        </w:rPr>
         <w:drawing>
           <wp:inline distT="0" distB="0" distL="0" distR="0" wp14:anchorId="6B205E29" wp14:editId="02F719C7">
             <wp:extent cx="5760720" cy="1426210"/>
@@ -1285,80 +1259,80 @@
           <w:sz w:val="20"/>
           <w:szCs w:val="20"/>
         </w:rPr>
-        <w:t xml:space="preserve">Figure </w:t>
-      </w:r>
-      <w:r>
-        <w:rPr>
-          <w:b/>
-          <w:bCs/>
-          <w:sz w:val="20"/>
-          <w:szCs w:val="20"/>
-        </w:rPr>
-        <w:t>5</w:t>
-      </w:r>
-      <w:r>
-        <w:rPr>
-          <w:b/>
-          <w:bCs/>
-          <w:sz w:val="20"/>
-          <w:szCs w:val="20"/>
-        </w:rPr>
-        <w:t xml:space="preserve">. </w:t>
-      </w:r>
-      <w:r>
-        <w:rPr>
-          <w:sz w:val="20"/>
-          <w:szCs w:val="20"/>
-        </w:rPr>
-        <w:t>Determination of x values</w:t>
-      </w:r>
-      <w:r>
-        <w:rPr>
-          <w:sz w:val="20"/>
-          <w:szCs w:val="20"/>
-        </w:rPr>
+        <w:t xml:space="preserve">Figure 5. </w:t>
+      </w:r>
+      <w:r>
+        <w:rPr>
+          <w:sz w:val="20"/>
+          <w:szCs w:val="20"/>
+        </w:rPr>
+        <w:t>Determination of x values.</w:t>
+      </w:r>
+    </w:p>
+    <w:p>
+      <w:r>
+        <w:t>If the user wants to specify values for the x-axis, the title</w:t>
+      </w:r>
+      <w:r>
+        <w:t>,</w:t>
+      </w:r>
+      <w:r>
+        <w:t xml:space="preserve"> and the values will be passed to variables </w:t>
+      </w:r>
+      <w:r>
+        <w:rPr>
+          <w:i/>
+          <w:iCs/>
+        </w:rPr>
+        <w:t xml:space="preserve">x_tittle </w:t>
+      </w:r>
+      <w:r>
+        <w:t xml:space="preserve">and </w:t>
+      </w:r>
+      <w:r>
+        <w:rPr>
+          <w:i/>
+          <w:iCs/>
+        </w:rPr>
+        <w:t>x_tab</w:t>
+      </w:r>
+      <w:r>
+        <w:t xml:space="preserve">. They are both strings, so elements in </w:t>
+      </w:r>
+      <w:r>
+        <w:rPr>
+          <w:i/>
+          <w:iCs/>
+        </w:rPr>
+        <w:t xml:space="preserve">x_tab </w:t>
+      </w:r>
+      <w:r>
+        <w:t xml:space="preserve">have to be converted to float numbers. After that, they are saved in the list </w:t>
+      </w:r>
+      <w:r>
+        <w:rPr>
+          <w:i/>
+          <w:iCs/>
+        </w:rPr>
+        <w:t>x_int</w:t>
+      </w:r>
+      <w:r>
         <w:t>.</w:t>
       </w:r>
     </w:p>
     <w:p>
       <w:r>
-        <w:t>If the user wants to specify values for the x-axis, the title</w:t>
-      </w:r>
-      <w:r>
-        <w:t>,</w:t>
-      </w:r>
-      <w:r>
-        <w:t xml:space="preserve"> and the values will be passed to variables </w:t>
-      </w:r>
-      <w:r>
-        <w:rPr>
-          <w:i/>
-          <w:iCs/>
-        </w:rPr>
-        <w:t xml:space="preserve">x_tittle </w:t>
-      </w:r>
-      <w:r>
-        <w:t xml:space="preserve">and </w:t>
-      </w:r>
-      <w:r>
-        <w:rPr>
-          <w:i/>
-          <w:iCs/>
-        </w:rPr>
-        <w:t>x_tab</w:t>
-      </w:r>
-      <w:r>
-        <w:t xml:space="preserve">. They are both strings, so elements in </w:t>
-      </w:r>
-      <w:r>
-        <w:rPr>
-          <w:i/>
-          <w:iCs/>
-        </w:rPr>
-        <w:t xml:space="preserve">x_tab </w:t>
-      </w:r>
-      <w:r>
-        <w:t xml:space="preserve">have to be converted to float numbers. After that, they are saved in the list </w:t>
+        <w:t xml:space="preserve">If the user doesn’t want to specify values, </w:t>
+      </w:r>
+      <w:r>
+        <w:rPr>
+          <w:i/>
+          <w:iCs/>
+        </w:rPr>
+        <w:t xml:space="preserve">x_title </w:t>
+      </w:r>
+      <w:r>
+        <w:t xml:space="preserve">is set as ‘x’ and </w:t>
       </w:r>
       <w:r>
         <w:rPr>
@@ -1368,31 +1342,6 @@
         <w:t>x_int</w:t>
       </w:r>
       <w:r>
-        <w:t>.</w:t>
-      </w:r>
-    </w:p>
-    <w:p>
-      <w:r>
-        <w:t xml:space="preserve">If the user doesn’t want to specify values, </w:t>
-      </w:r>
-      <w:r>
-        <w:rPr>
-          <w:i/>
-          <w:iCs/>
-        </w:rPr>
-        <w:t xml:space="preserve">x_title </w:t>
-      </w:r>
-      <w:r>
-        <w:t xml:space="preserve">is set as ‘x’ and </w:t>
-      </w:r>
-      <w:r>
-        <w:rPr>
-          <w:i/>
-          <w:iCs/>
-        </w:rPr>
-        <w:t>x_int</w:t>
-      </w:r>
-      <w:r>
         <w:t xml:space="preserve"> as </w:t>
       </w:r>
       <w:r>
@@ -1407,6 +1356,9 @@
         <w:jc w:val="center"/>
       </w:pPr>
       <w:r>
+        <w:rPr>
+          <w:noProof/>
+        </w:rPr>
         <w:drawing>
           <wp:inline distT="0" distB="0" distL="0" distR="0" wp14:anchorId="53142711" wp14:editId="472B9091">
             <wp:extent cx="4715533" cy="847843"/>
@@ -1459,8 +1411,348 @@
           <w:sz w:val="20"/>
           <w:szCs w:val="20"/>
         </w:rPr>
-        <w:t xml:space="preserve">Figure </w:t>
-      </w:r>
+        <w:t xml:space="preserve">Figure 6. </w:t>
+      </w:r>
+      <w:r>
+        <w:rPr>
+          <w:sz w:val="20"/>
+          <w:szCs w:val="20"/>
+        </w:rPr>
+        <w:t>Plotting all spectra.</w:t>
+      </w:r>
+    </w:p>
+    <w:p>
+      <w:r>
+        <w:t xml:space="preserve">The first plot displayed shows all analyzed spectra. For plotting the function </w:t>
+      </w:r>
+      <w:r>
+        <w:rPr>
+          <w:i/>
+          <w:iCs/>
+        </w:rPr>
+        <w:t>plotter</w:t>
+      </w:r>
+      <w:r>
+        <w:t xml:space="preserve"> is used.</w:t>
+      </w:r>
+      <w:r>
+        <w:t xml:space="preserve"> M</w:t>
+      </w:r>
+      <w:r>
+        <w:t>easurement</w:t>
+      </w:r>
+      <w:r>
+        <w:t xml:space="preserve"> numbers</w:t>
+      </w:r>
+      <w:r>
+        <w:t xml:space="preserve"> and background parameters are received from the </w:t>
+      </w:r>
+      <w:r>
+        <w:rPr>
+          <w:i/>
+          <w:iCs/>
+        </w:rPr>
+        <w:t>accepted_p</w:t>
+      </w:r>
+      <w:r>
+        <w:t xml:space="preserve"> dictionary</w:t>
+      </w:r>
+      <w:r>
+        <w:t xml:space="preserve"> (Figure 6.)</w:t>
+      </w:r>
+      <w:r>
+        <w:t xml:space="preserve">. </w:t>
+      </w:r>
+    </w:p>
+    <w:p>
+      <w:r>
+        <w:t xml:space="preserve">RL for both SROT and </w:t>
+      </w:r>
+      <w:r>
+        <w:rPr>
+          <w:rFonts w:cs="Times New Roman"/>
+        </w:rPr>
+        <w:t>Δ</w:t>
+      </w:r>
+      <w:r>
+        <w:t xml:space="preserve">RL coefficients are plotted based on results from appropriate lists: </w:t>
+      </w:r>
+      <w:r>
+        <w:rPr>
+          <w:i/>
+          <w:iCs/>
+        </w:rPr>
+        <w:t>RL3_0_tab</w:t>
+      </w:r>
+      <w:r>
+        <w:t xml:space="preserve">, </w:t>
+      </w:r>
+      <w:r>
+        <w:rPr>
+          <w:i/>
+          <w:iCs/>
+        </w:rPr>
+        <w:t>RL3_0_tab</w:t>
+      </w:r>
+      <w:r>
+        <w:t xml:space="preserve">, </w:t>
+      </w:r>
+      <w:r>
+        <w:rPr>
+          <w:i/>
+          <w:iCs/>
+        </w:rPr>
+        <w:t>dRL3_tab</w:t>
+      </w:r>
+      <w:r>
+        <w:t>.</w:t>
+      </w:r>
+    </w:p>
+    <w:p>
+      <w:pPr>
+        <w:ind w:left="0"/>
+      </w:pPr>
+      <w:r>
+        <w:br w:type="page"/>
+      </w:r>
+    </w:p>
+    <w:p>
+      <w:pPr>
+        <w:pStyle w:val="Nagwek1"/>
+        <w:numPr>
+          <w:ilvl w:val="0"/>
+          <w:numId w:val="11"/>
+        </w:numPr>
+      </w:pPr>
+      <w:r>
+        <w:lastRenderedPageBreak/>
+        <w:t>Background removal.</w:t>
+      </w:r>
+    </w:p>
+    <w:p>
+      <w:pPr>
+        <w:pStyle w:val="Nagwek2"/>
+        <w:numPr>
+          <w:ilvl w:val="1"/>
+          <w:numId w:val="11"/>
+        </w:numPr>
+      </w:pPr>
+      <w:r>
+        <w:t xml:space="preserve">Function for fitting background - </w:t>
+      </w:r>
+      <w:r>
+        <w:rPr>
+          <w:i/>
+          <w:iCs/>
+        </w:rPr>
+        <w:t>background</w:t>
+      </w:r>
+      <w:r>
+        <w:t>.</w:t>
+      </w:r>
+    </w:p>
+    <w:p>
+      <w:pPr>
+        <w:jc w:val="both"/>
+        <w:rPr>
+          <w:rFonts w:cs="Times New Roman"/>
+          <w:szCs w:val="24"/>
+        </w:rPr>
+      </w:pPr>
+      <w:r>
+        <w:rPr>
+          <w:rFonts w:cs="Times New Roman"/>
+          <w:szCs w:val="24"/>
+        </w:rPr>
+        <w:t>For background fitting the program uses a strip background model</w:t>
+      </w:r>
+      <w:r>
+        <w:rPr>
+          <w:rFonts w:cs="Times New Roman"/>
+          <w:szCs w:val="24"/>
+        </w:rPr>
+        <w:t xml:space="preserve">. It is an iterative procedure </w:t>
+      </w:r>
+      <w:r>
+        <w:rPr>
+          <w:rFonts w:cs="Times New Roman"/>
+          <w:szCs w:val="24"/>
+        </w:rPr>
+        <w:t>based on two parameters:</w:t>
+      </w:r>
+    </w:p>
+    <w:p>
+      <w:pPr>
+        <w:pStyle w:val="Akapitzlist"/>
+        <w:numPr>
+          <w:ilvl w:val="0"/>
+          <w:numId w:val="4"/>
+        </w:numPr>
+        <w:ind w:left="1428"/>
+        <w:jc w:val="both"/>
+        <w:rPr>
+          <w:rFonts w:cs="Times New Roman"/>
+          <w:szCs w:val="24"/>
+        </w:rPr>
+      </w:pPr>
+      <w:r>
+        <w:rPr>
+          <w:rFonts w:cs="Times New Roman"/>
+          <w:szCs w:val="24"/>
+        </w:rPr>
+        <w:t>S</w:t>
+      </w:r>
+      <w:r>
+        <w:rPr>
+          <w:rFonts w:cs="Times New Roman"/>
+          <w:szCs w:val="24"/>
+        </w:rPr>
+        <w:t>trip background width (</w:t>
+      </w:r>
+      <w:r>
+        <w:rPr>
+          <w:rFonts w:cs="Times New Roman"/>
+          <w:i/>
+          <w:iCs/>
+          <w:szCs w:val="24"/>
+        </w:rPr>
+        <w:t>Width</w:t>
+      </w:r>
+      <w:r>
+        <w:rPr>
+          <w:rFonts w:cs="Times New Roman"/>
+          <w:szCs w:val="24"/>
+        </w:rPr>
+        <w:t>)</w:t>
+      </w:r>
+    </w:p>
+    <w:p>
+      <w:pPr>
+        <w:pStyle w:val="Akapitzlist"/>
+        <w:numPr>
+          <w:ilvl w:val="0"/>
+          <w:numId w:val="4"/>
+        </w:numPr>
+        <w:ind w:left="1428"/>
+        <w:jc w:val="both"/>
+        <w:rPr>
+          <w:rFonts w:cs="Times New Roman"/>
+          <w:szCs w:val="24"/>
+        </w:rPr>
+      </w:pPr>
+      <w:r>
+        <w:rPr>
+          <w:rFonts w:cs="Times New Roman"/>
+          <w:szCs w:val="24"/>
+        </w:rPr>
+        <w:t>S</w:t>
+      </w:r>
+      <w:r>
+        <w:rPr>
+          <w:rFonts w:cs="Times New Roman"/>
+          <w:szCs w:val="24"/>
+        </w:rPr>
+        <w:t>trip background number of iterations (</w:t>
+      </w:r>
+      <w:r>
+        <w:rPr>
+          <w:rFonts w:cs="Times New Roman"/>
+          <w:i/>
+          <w:iCs/>
+          <w:szCs w:val="24"/>
+        </w:rPr>
+        <w:t>Iterations</w:t>
+      </w:r>
+      <w:r>
+        <w:rPr>
+          <w:rFonts w:cs="Times New Roman"/>
+          <w:szCs w:val="24"/>
+        </w:rPr>
+        <w:t>)</w:t>
+      </w:r>
+    </w:p>
+    <w:p/>
+    <w:p>
+      <w:r>
+        <w:t>At each iteration, if the contents of channel i, y(i), is above the average of the contents of the channels at w channels of distance, y(i-w) and y(i+w), y(i) is replaced by the average. At the end of the process</w:t>
+      </w:r>
+      <w:r>
+        <w:t>,</w:t>
+      </w:r>
+      <w:r>
+        <w:t xml:space="preserve"> we are left with something that resembles a spectrum in which the peaks have been “stripped”.</w:t>
+      </w:r>
+    </w:p>
+    <w:p/>
+    <w:p>
+      <w:pPr>
+        <w:pStyle w:val="Nagwek2"/>
+        <w:numPr>
+          <w:ilvl w:val="1"/>
+          <w:numId w:val="11"/>
+        </w:numPr>
+      </w:pPr>
+      <w:r>
+        <w:t xml:space="preserve">Function for fitting background - </w:t>
+      </w:r>
+      <w:r>
+        <w:rPr>
+          <w:i/>
+          <w:iCs/>
+        </w:rPr>
+        <w:t>background</w:t>
+      </w:r>
+      <w:r>
+        <w:t>.</w:t>
+      </w:r>
+    </w:p>
+    <w:p>
+      <w:r>
+        <w:drawing>
+          <wp:inline distT="0" distB="0" distL="0" distR="0" wp14:anchorId="50057E5F" wp14:editId="7DCDE0D8">
+            <wp:extent cx="5706271" cy="1867161"/>
+            <wp:effectExtent l="0" t="0" r="0" b="0"/>
+            <wp:docPr id="1123354260" name="Obraz 1" descr="Obraz zawierający tekst, zrzut ekranu, Czcionka&#10;&#10;Opis wygenerowany automatycznie"/>
+            <wp:cNvGraphicFramePr>
+              <a:graphicFrameLocks xmlns:a="http://schemas.openxmlformats.org/drawingml/2006/main" noChangeAspect="1"/>
+            </wp:cNvGraphicFramePr>
+            <a:graphic xmlns:a="http://schemas.openxmlformats.org/drawingml/2006/main">
+              <a:graphicData uri="http://schemas.openxmlformats.org/drawingml/2006/picture">
+                <pic:pic xmlns:pic="http://schemas.openxmlformats.org/drawingml/2006/picture">
+                  <pic:nvPicPr>
+                    <pic:cNvPr id="1123354260" name="Obraz 1" descr="Obraz zawierający tekst, zrzut ekranu, Czcionka&#10;&#10;Opis wygenerowany automatycznie"/>
+                    <pic:cNvPicPr/>
+                  </pic:nvPicPr>
+                  <pic:blipFill>
+                    <a:blip r:embed="rId15"/>
+                    <a:stretch>
+                      <a:fillRect/>
+                    </a:stretch>
+                  </pic:blipFill>
+                  <pic:spPr>
+                    <a:xfrm>
+                      <a:off x="0" y="0"/>
+                      <a:ext cx="5706271" cy="1867161"/>
+                    </a:xfrm>
+                    <a:prstGeom prst="rect">
+                      <a:avLst/>
+                    </a:prstGeom>
+                  </pic:spPr>
+                </pic:pic>
+              </a:graphicData>
+            </a:graphic>
+          </wp:inline>
+        </w:drawing>
+      </w:r>
+    </w:p>
+    <w:p>
+      <w:pPr>
+        <w:jc w:val="center"/>
+        <w:rPr>
+          <w:sz w:val="20"/>
+          <w:szCs w:val="20"/>
+        </w:rPr>
+      </w:pPr>
       <w:r>
         <w:rPr>
           <w:b/>
@@ -1468,7 +1760,7 @@
           <w:sz w:val="20"/>
           <w:szCs w:val="20"/>
         </w:rPr>
-        <w:t>6</w:t>
+        <w:t xml:space="preserve">Figure </w:t>
       </w:r>
       <w:r>
         <w:rPr>
@@ -1477,6 +1769,15 @@
           <w:sz w:val="20"/>
           <w:szCs w:val="20"/>
         </w:rPr>
+        <w:t>7</w:t>
+      </w:r>
+      <w:r>
+        <w:rPr>
+          <w:b/>
+          <w:bCs/>
+          <w:sz w:val="20"/>
+          <w:szCs w:val="20"/>
+        </w:rPr>
         <w:t xml:space="preserve">. </w:t>
       </w:r>
       <w:r>
@@ -1484,7 +1785,23 @@
           <w:sz w:val="20"/>
           <w:szCs w:val="20"/>
         </w:rPr>
-        <w:t>Plotting all spectra</w:t>
+        <w:t xml:space="preserve">Fitting the background – </w:t>
+      </w:r>
+      <w:r>
+        <w:rPr>
+          <w:i/>
+          <w:iCs/>
+          <w:sz w:val="20"/>
+          <w:szCs w:val="20"/>
+        </w:rPr>
+        <w:t>background</w:t>
+      </w:r>
+      <w:r>
+        <w:rPr>
+          <w:sz w:val="20"/>
+          <w:szCs w:val="20"/>
+        </w:rPr>
+        <w:t xml:space="preserve"> function</w:t>
       </w:r>
       <w:r>
         <w:rPr>
@@ -1496,7 +1813,1046 @@
     </w:p>
     <w:p>
       <w:r>
-        <w:t xml:space="preserve">The first plot displayed shows all analyzed spectra. For plotting the function </w:t>
+        <w:t>The function has t</w:t>
+      </w:r>
+      <w:r>
+        <w:t>hree</w:t>
+      </w:r>
+      <w:r>
+        <w:t xml:space="preserve"> parameters:</w:t>
+      </w:r>
+    </w:p>
+    <w:p>
+      <w:pPr>
+        <w:pStyle w:val="Akapitzlist"/>
+        <w:numPr>
+          <w:ilvl w:val="0"/>
+          <w:numId w:val="21"/>
+        </w:numPr>
+      </w:pPr>
+      <w:r>
+        <w:t>Number of measurement channels (</w:t>
+      </w:r>
+      <w:r>
+        <w:rPr>
+          <w:i/>
+          <w:iCs/>
+        </w:rPr>
+        <w:t>channel</w:t>
+      </w:r>
+      <w:r>
+        <w:t>)</w:t>
+      </w:r>
+    </w:p>
+    <w:p>
+      <w:pPr>
+        <w:pStyle w:val="Akapitzlist"/>
+        <w:numPr>
+          <w:ilvl w:val="0"/>
+          <w:numId w:val="4"/>
+        </w:numPr>
+        <w:ind w:left="1428"/>
+        <w:jc w:val="both"/>
+        <w:rPr>
+          <w:rFonts w:cs="Times New Roman"/>
+          <w:szCs w:val="24"/>
+        </w:rPr>
+      </w:pPr>
+      <w:r>
+        <w:rPr>
+          <w:rFonts w:cs="Times New Roman"/>
+          <w:szCs w:val="24"/>
+        </w:rPr>
+        <w:t>Strip background width (</w:t>
+      </w:r>
+      <w:r>
+        <w:rPr>
+          <w:rFonts w:cs="Times New Roman"/>
+          <w:i/>
+          <w:iCs/>
+          <w:szCs w:val="24"/>
+        </w:rPr>
+        <w:t>w</w:t>
+      </w:r>
+      <w:r>
+        <w:rPr>
+          <w:rFonts w:cs="Times New Roman"/>
+          <w:szCs w:val="24"/>
+        </w:rPr>
+        <w:t>)</w:t>
+      </w:r>
+    </w:p>
+    <w:p>
+      <w:pPr>
+        <w:pStyle w:val="Akapitzlist"/>
+        <w:numPr>
+          <w:ilvl w:val="0"/>
+          <w:numId w:val="4"/>
+        </w:numPr>
+        <w:ind w:left="1428"/>
+        <w:jc w:val="both"/>
+        <w:rPr>
+          <w:rFonts w:cs="Times New Roman"/>
+          <w:szCs w:val="24"/>
+        </w:rPr>
+      </w:pPr>
+      <w:r>
+        <w:rPr>
+          <w:rFonts w:cs="Times New Roman"/>
+          <w:szCs w:val="24"/>
+        </w:rPr>
+        <w:t>Strip background number of iterations (</w:t>
+      </w:r>
+      <w:r>
+        <w:rPr>
+          <w:rFonts w:cs="Times New Roman"/>
+          <w:i/>
+          <w:iCs/>
+          <w:szCs w:val="24"/>
+        </w:rPr>
+        <w:t>iter_nb</w:t>
+      </w:r>
+      <w:r>
+        <w:rPr>
+          <w:rFonts w:cs="Times New Roman"/>
+          <w:szCs w:val="24"/>
+        </w:rPr>
+        <w:t>)</w:t>
+      </w:r>
+    </w:p>
+    <w:p>
+      <w:r>
+        <w:t>As a first step, two lists are created:</w:t>
+      </w:r>
+    </w:p>
+    <w:p>
+      <w:pPr>
+        <w:pStyle w:val="Akapitzlist"/>
+        <w:numPr>
+          <w:ilvl w:val="0"/>
+          <w:numId w:val="20"/>
+        </w:numPr>
+        <w:rPr>
+          <w:lang w:eastAsia="pl-PL"/>
+        </w:rPr>
+      </w:pPr>
+      <w:r>
+        <w:rPr>
+          <w:i/>
+          <w:iCs/>
+        </w:rPr>
+        <w:t>y_mean</w:t>
+      </w:r>
+      <w:r>
+        <w:t xml:space="preserve"> –</w:t>
+      </w:r>
+      <w:r>
+        <w:rPr>
+          <w:lang w:val="en" w:eastAsia="pl-PL"/>
+        </w:rPr>
+        <w:t>list with intensity values for individual measurement channels</w:t>
+      </w:r>
+      <w:r>
+        <w:rPr>
+          <w:lang w:val="en" w:eastAsia="pl-PL"/>
+        </w:rPr>
+        <w:t xml:space="preserve"> (</w:t>
+      </w:r>
+      <w:r>
+        <w:rPr>
+          <w:i/>
+          <w:iCs/>
+          <w:lang w:val="en" w:eastAsia="pl-PL"/>
+        </w:rPr>
+        <w:t xml:space="preserve">y_mean(i) </w:t>
+      </w:r>
+      <w:r>
+        <w:rPr>
+          <w:lang w:val="en" w:eastAsia="pl-PL"/>
+        </w:rPr>
+        <w:t xml:space="preserve">in the code is equivalent of y(i) in the description of the algorithm from </w:t>
+      </w:r>
+      <w:r>
+        <w:rPr>
+          <w:lang w:val="en" w:eastAsia="pl-PL"/>
+        </w:rPr>
+        <w:t>the previous section)</w:t>
+      </w:r>
+    </w:p>
+    <w:p>
+      <w:pPr>
+        <w:pStyle w:val="Akapitzlist"/>
+        <w:numPr>
+          <w:ilvl w:val="0"/>
+          <w:numId w:val="20"/>
+        </w:numPr>
+        <w:rPr>
+          <w:lang w:eastAsia="pl-PL"/>
+        </w:rPr>
+      </w:pPr>
+      <w:r>
+        <w:rPr>
+          <w:i/>
+          <w:iCs/>
+          <w:lang w:val="en" w:eastAsia="pl-PL"/>
+        </w:rPr>
+        <w:t>temp</w:t>
+      </w:r>
+      <w:r>
+        <w:rPr>
+          <w:lang w:val="en" w:eastAsia="pl-PL"/>
+        </w:rPr>
+        <w:t xml:space="preserve"> – temporary list for storing data for the duration of loop iteration</w:t>
+      </w:r>
+    </w:p>
+    <w:p>
+      <w:pPr>
+        <w:rPr>
+          <w:lang w:eastAsia="pl-PL"/>
+        </w:rPr>
+      </w:pPr>
+      <w:r>
+        <w:rPr>
+          <w:lang w:eastAsia="pl-PL"/>
+        </w:rPr>
+        <w:t>Using two for loops strip background procedure is implemented in the function.</w:t>
+      </w:r>
+    </w:p>
+    <w:p>
+      <w:pPr>
+        <w:pStyle w:val="Nagwek2"/>
+        <w:numPr>
+          <w:ilvl w:val="1"/>
+          <w:numId w:val="11"/>
+        </w:numPr>
+        <w:rPr>
+          <w:lang w:eastAsia="pl-PL"/>
+        </w:rPr>
+      </w:pPr>
+      <w:r>
+        <w:rPr>
+          <w:lang w:eastAsia="pl-PL"/>
+        </w:rPr>
+        <w:lastRenderedPageBreak/>
+        <w:t xml:space="preserve">Accepting background removal settings – </w:t>
+      </w:r>
+      <w:r>
+        <w:rPr>
+          <w:i/>
+          <w:iCs/>
+          <w:lang w:eastAsia="pl-PL"/>
+        </w:rPr>
+        <w:t xml:space="preserve">acc_all </w:t>
+      </w:r>
+      <w:r>
+        <w:rPr>
+          <w:lang w:eastAsia="pl-PL"/>
+        </w:rPr>
+        <w:t>function.</w:t>
+      </w:r>
+    </w:p>
+    <w:p>
+      <w:pPr>
+        <w:pStyle w:val="Nagwek3"/>
+        <w:numPr>
+          <w:ilvl w:val="2"/>
+          <w:numId w:val="11"/>
+        </w:numPr>
+        <w:rPr>
+          <w:lang w:eastAsia="pl-PL"/>
+        </w:rPr>
+      </w:pPr>
+      <w:r>
+        <w:rPr>
+          <w:lang w:eastAsia="pl-PL"/>
+        </w:rPr>
+        <w:t xml:space="preserve">No background removal or using the same parameters </w:t>
+      </w:r>
+      <w:r>
+        <w:rPr>
+          <w:lang w:eastAsia="pl-PL"/>
+        </w:rPr>
+        <w:t>for</w:t>
+      </w:r>
+      <w:r>
+        <w:rPr>
+          <w:lang w:eastAsia="pl-PL"/>
+        </w:rPr>
+        <w:t xml:space="preserve"> all spectra.</w:t>
+      </w:r>
+    </w:p>
+    <w:p>
+      <w:r>
+        <w:rPr>
+          <w:lang w:eastAsia="pl-PL"/>
+        </w:rPr>
+        <w:t xml:space="preserve">If </w:t>
+      </w:r>
+      <w:r>
+        <w:rPr>
+          <w:lang w:eastAsia="pl-PL"/>
+        </w:rPr>
+        <w:t xml:space="preserve">the </w:t>
+      </w:r>
+      <w:r>
+        <w:rPr>
+          <w:lang w:eastAsia="pl-PL"/>
+        </w:rPr>
+        <w:t xml:space="preserve">user doesn’t want to subtract the background or use the same background removal parameters </w:t>
+      </w:r>
+      <w:r>
+        <w:rPr>
+          <w:lang w:eastAsia="pl-PL"/>
+        </w:rPr>
+        <w:t>for</w:t>
+      </w:r>
+      <w:r>
+        <w:rPr>
+          <w:lang w:eastAsia="pl-PL"/>
+        </w:rPr>
+        <w:t xml:space="preserve"> all spectra, he tick</w:t>
+      </w:r>
+      <w:r>
+        <w:rPr>
+          <w:lang w:eastAsia="pl-PL"/>
+        </w:rPr>
+        <w:t>s</w:t>
+      </w:r>
+      <w:r>
+        <w:rPr>
+          <w:lang w:eastAsia="pl-PL"/>
+        </w:rPr>
+        <w:t xml:space="preserve"> </w:t>
+      </w:r>
+      <w:r>
+        <w:rPr>
+          <w:lang w:eastAsia="pl-PL"/>
+        </w:rPr>
+        <w:t xml:space="preserve">the </w:t>
+      </w:r>
+      <w:r>
+        <w:rPr>
+          <w:lang w:eastAsia="pl-PL"/>
+        </w:rPr>
+        <w:t>proper check</w:t>
+      </w:r>
+      <w:r>
+        <w:rPr>
+          <w:lang w:eastAsia="pl-PL"/>
+        </w:rPr>
+        <w:t xml:space="preserve"> </w:t>
+      </w:r>
+      <w:r>
+        <w:rPr>
+          <w:lang w:eastAsia="pl-PL"/>
+        </w:rPr>
+        <w:t xml:space="preserve">button </w:t>
+      </w:r>
+      <w:r>
+        <w:t>which results in calling the appropriate function</w:t>
+      </w:r>
+      <w:r>
+        <w:t xml:space="preserve"> (</w:t>
+      </w:r>
+      <w:r>
+        <w:rPr>
+          <w:i/>
+          <w:iCs/>
+        </w:rPr>
+        <w:t>noback</w:t>
+      </w:r>
+      <w:r>
+        <w:t xml:space="preserve"> or </w:t>
+      </w:r>
+      <w:r>
+        <w:rPr>
+          <w:i/>
+          <w:iCs/>
+        </w:rPr>
+        <w:t>oneback</w:t>
+      </w:r>
+      <w:r>
+        <w:t>).</w:t>
+      </w:r>
+    </w:p>
+    <w:p>
+      <w:pPr>
+        <w:rPr>
+          <w:lang w:eastAsia="pl-PL"/>
+        </w:rPr>
+      </w:pPr>
+      <w:r>
+        <w:rPr>
+          <w:lang w:eastAsia="pl-PL"/>
+        </w:rPr>
+        <w:t>In</w:t>
+      </w:r>
+      <w:r>
+        <w:rPr>
+          <w:lang w:eastAsia="pl-PL"/>
+        </w:rPr>
+        <w:t xml:space="preserve"> the</w:t>
+      </w:r>
+      <w:r>
+        <w:rPr>
+          <w:lang w:eastAsia="pl-PL"/>
+        </w:rPr>
+        <w:t xml:space="preserve"> </w:t>
+      </w:r>
+      <w:r>
+        <w:rPr>
+          <w:i/>
+          <w:iCs/>
+          <w:lang w:eastAsia="pl-PL"/>
+        </w:rPr>
+        <w:t>acc_all function</w:t>
+      </w:r>
+      <w:r>
+        <w:rPr>
+          <w:lang w:eastAsia="pl-PL"/>
+        </w:rPr>
+        <w:t xml:space="preserve">, if </w:t>
+      </w:r>
+      <w:r>
+        <w:rPr>
+          <w:lang w:eastAsia="pl-PL"/>
+        </w:rPr>
+        <w:t>one of the above options has been selected</w:t>
+      </w:r>
+      <w:r>
+        <w:rPr>
+          <w:lang w:eastAsia="pl-PL"/>
+        </w:rPr>
+        <w:t>, all spectra are plotted using for loop and measurement numbers obtained from</w:t>
+      </w:r>
+      <w:r>
+        <w:rPr>
+          <w:lang w:eastAsia="pl-PL"/>
+        </w:rPr>
+        <w:t xml:space="preserve"> the</w:t>
+      </w:r>
+      <w:r>
+        <w:rPr>
+          <w:lang w:eastAsia="pl-PL"/>
+        </w:rPr>
+        <w:t xml:space="preserve"> list </w:t>
+      </w:r>
+      <w:r>
+        <w:rPr>
+          <w:i/>
+          <w:iCs/>
+          <w:lang w:eastAsia="pl-PL"/>
+        </w:rPr>
+        <w:t>accepted</w:t>
+      </w:r>
+      <w:r>
+        <w:rPr>
+          <w:i/>
+          <w:iCs/>
+          <w:lang w:eastAsia="pl-PL"/>
+        </w:rPr>
+        <w:t xml:space="preserve"> </w:t>
+      </w:r>
+      <w:r>
+        <w:rPr>
+          <w:lang w:eastAsia="pl-PL"/>
+        </w:rPr>
+        <w:t>(Figure 8.)</w:t>
+      </w:r>
+      <w:r>
+        <w:rPr>
+          <w:lang w:eastAsia="pl-PL"/>
+        </w:rPr>
+        <w:t>.</w:t>
+      </w:r>
+    </w:p>
+    <w:p>
+      <w:pPr>
+        <w:rPr>
+          <w:lang w:eastAsia="pl-PL"/>
+        </w:rPr>
+      </w:pPr>
+      <w:r>
+        <w:rPr>
+          <w:lang w:eastAsia="pl-PL"/>
+        </w:rPr>
+        <w:drawing>
+          <wp:inline distT="0" distB="0" distL="0" distR="0" wp14:anchorId="42F11F1C" wp14:editId="374342A6">
+            <wp:extent cx="5353797" cy="838317"/>
+            <wp:effectExtent l="0" t="0" r="0" b="0"/>
+            <wp:docPr id="313051956" name="Obraz 1" descr="Obraz zawierający tekst, zrzut ekranu, Czcionka, linia&#10;&#10;Opis wygenerowany automatycznie"/>
+            <wp:cNvGraphicFramePr>
+              <a:graphicFrameLocks xmlns:a="http://schemas.openxmlformats.org/drawingml/2006/main" noChangeAspect="1"/>
+            </wp:cNvGraphicFramePr>
+            <a:graphic xmlns:a="http://schemas.openxmlformats.org/drawingml/2006/main">
+              <a:graphicData uri="http://schemas.openxmlformats.org/drawingml/2006/picture">
+                <pic:pic xmlns:pic="http://schemas.openxmlformats.org/drawingml/2006/picture">
+                  <pic:nvPicPr>
+                    <pic:cNvPr id="313051956" name="Obraz 1" descr="Obraz zawierający tekst, zrzut ekranu, Czcionka, linia&#10;&#10;Opis wygenerowany automatycznie"/>
+                    <pic:cNvPicPr/>
+                  </pic:nvPicPr>
+                  <pic:blipFill>
+                    <a:blip r:embed="rId16"/>
+                    <a:stretch>
+                      <a:fillRect/>
+                    </a:stretch>
+                  </pic:blipFill>
+                  <pic:spPr>
+                    <a:xfrm>
+                      <a:off x="0" y="0"/>
+                      <a:ext cx="5353797" cy="838317"/>
+                    </a:xfrm>
+                    <a:prstGeom prst="rect">
+                      <a:avLst/>
+                    </a:prstGeom>
+                  </pic:spPr>
+                </pic:pic>
+              </a:graphicData>
+            </a:graphic>
+          </wp:inline>
+        </w:drawing>
+      </w:r>
+    </w:p>
+    <w:p>
+      <w:pPr>
+        <w:jc w:val="center"/>
+        <w:rPr>
+          <w:sz w:val="20"/>
+          <w:szCs w:val="20"/>
+        </w:rPr>
+      </w:pPr>
+      <w:r>
+        <w:rPr>
+          <w:b/>
+          <w:bCs/>
+          <w:sz w:val="20"/>
+          <w:szCs w:val="20"/>
+        </w:rPr>
+        <w:t xml:space="preserve">Figure </w:t>
+      </w:r>
+      <w:r>
+        <w:rPr>
+          <w:b/>
+          <w:bCs/>
+          <w:sz w:val="20"/>
+          <w:szCs w:val="20"/>
+        </w:rPr>
+        <w:t>8</w:t>
+      </w:r>
+      <w:r>
+        <w:rPr>
+          <w:b/>
+          <w:bCs/>
+          <w:sz w:val="20"/>
+          <w:szCs w:val="20"/>
+        </w:rPr>
+        <w:t xml:space="preserve">. </w:t>
+      </w:r>
+      <w:r>
+        <w:rPr>
+          <w:sz w:val="20"/>
+          <w:szCs w:val="20"/>
+        </w:rPr>
+        <w:t>The first case in the</w:t>
+      </w:r>
+      <w:r>
+        <w:rPr>
+          <w:sz w:val="20"/>
+          <w:szCs w:val="20"/>
+        </w:rPr>
+        <w:t xml:space="preserve"> </w:t>
+      </w:r>
+      <w:r>
+        <w:rPr>
+          <w:i/>
+          <w:iCs/>
+          <w:sz w:val="20"/>
+          <w:szCs w:val="20"/>
+          <w:lang w:eastAsia="pl-PL"/>
+        </w:rPr>
+        <w:t>acc_all</w:t>
+      </w:r>
+      <w:r>
+        <w:rPr>
+          <w:i/>
+          <w:iCs/>
+          <w:lang w:eastAsia="pl-PL"/>
+        </w:rPr>
+        <w:t xml:space="preserve"> </w:t>
+      </w:r>
+      <w:r>
+        <w:rPr>
+          <w:sz w:val="20"/>
+          <w:szCs w:val="20"/>
+        </w:rPr>
+        <w:t>function.</w:t>
+      </w:r>
+    </w:p>
+    <w:p>
+      <w:pPr>
+        <w:pStyle w:val="Nagwek3"/>
+        <w:numPr>
+          <w:ilvl w:val="2"/>
+          <w:numId w:val="11"/>
+        </w:numPr>
+      </w:pPr>
+      <w:r>
+        <w:t>I</w:t>
+      </w:r>
+      <w:r>
+        <w:t>ndividual selection of background removal parameters for each spectrum</w:t>
+      </w:r>
+      <w:r>
+        <w:t>.</w:t>
+      </w:r>
+    </w:p>
+    <w:p>
+      <w:pPr>
+        <w:rPr>
+          <w:lang w:eastAsia="pl-PL"/>
+        </w:rPr>
+      </w:pPr>
+      <w:r>
+        <w:rPr>
+          <w:lang w:eastAsia="pl-PL"/>
+        </w:rPr>
+        <w:drawing>
+          <wp:inline distT="0" distB="0" distL="0" distR="0" wp14:anchorId="3E7BED72" wp14:editId="75AEACD4">
+            <wp:extent cx="5760720" cy="1099185"/>
+            <wp:effectExtent l="0" t="0" r="0" b="5715"/>
+            <wp:docPr id="239408000" name="Obraz 1" descr="Obraz zawierający tekst, Czcionka, linia, zrzut ekranu&#10;&#10;Opis wygenerowany automatycznie"/>
+            <wp:cNvGraphicFramePr>
+              <a:graphicFrameLocks xmlns:a="http://schemas.openxmlformats.org/drawingml/2006/main" noChangeAspect="1"/>
+            </wp:cNvGraphicFramePr>
+            <a:graphic xmlns:a="http://schemas.openxmlformats.org/drawingml/2006/main">
+              <a:graphicData uri="http://schemas.openxmlformats.org/drawingml/2006/picture">
+                <pic:pic xmlns:pic="http://schemas.openxmlformats.org/drawingml/2006/picture">
+                  <pic:nvPicPr>
+                    <pic:cNvPr id="239408000" name="Obraz 1" descr="Obraz zawierający tekst, Czcionka, linia, zrzut ekranu&#10;&#10;Opis wygenerowany automatycznie"/>
+                    <pic:cNvPicPr/>
+                  </pic:nvPicPr>
+                  <pic:blipFill>
+                    <a:blip r:embed="rId17"/>
+                    <a:stretch>
+                      <a:fillRect/>
+                    </a:stretch>
+                  </pic:blipFill>
+                  <pic:spPr>
+                    <a:xfrm>
+                      <a:off x="0" y="0"/>
+                      <a:ext cx="5760720" cy="1099185"/>
+                    </a:xfrm>
+                    <a:prstGeom prst="rect">
+                      <a:avLst/>
+                    </a:prstGeom>
+                  </pic:spPr>
+                </pic:pic>
+              </a:graphicData>
+            </a:graphic>
+          </wp:inline>
+        </w:drawing>
+      </w:r>
+    </w:p>
+    <w:p>
+      <w:pPr>
+        <w:jc w:val="center"/>
+        <w:rPr>
+          <w:sz w:val="20"/>
+          <w:szCs w:val="20"/>
+        </w:rPr>
+      </w:pPr>
+      <w:r>
+        <w:rPr>
+          <w:b/>
+          <w:bCs/>
+          <w:sz w:val="20"/>
+          <w:szCs w:val="20"/>
+        </w:rPr>
+        <w:t xml:space="preserve">Figure </w:t>
+      </w:r>
+      <w:r>
+        <w:rPr>
+          <w:b/>
+          <w:bCs/>
+          <w:sz w:val="20"/>
+          <w:szCs w:val="20"/>
+        </w:rPr>
+        <w:t>9</w:t>
+      </w:r>
+      <w:r>
+        <w:rPr>
+          <w:b/>
+          <w:bCs/>
+          <w:sz w:val="20"/>
+          <w:szCs w:val="20"/>
+        </w:rPr>
+        <w:t xml:space="preserve">. </w:t>
+      </w:r>
+      <w:r>
+        <w:rPr>
+          <w:sz w:val="20"/>
+          <w:szCs w:val="20"/>
+        </w:rPr>
+        <w:t xml:space="preserve">The </w:t>
+      </w:r>
+      <w:r>
+        <w:rPr>
+          <w:sz w:val="20"/>
+          <w:szCs w:val="20"/>
+        </w:rPr>
+        <w:t>second</w:t>
+      </w:r>
+      <w:r>
+        <w:rPr>
+          <w:sz w:val="20"/>
+          <w:szCs w:val="20"/>
+        </w:rPr>
+        <w:t xml:space="preserve"> case in</w:t>
+      </w:r>
+      <w:r>
+        <w:rPr>
+          <w:sz w:val="20"/>
+          <w:szCs w:val="20"/>
+        </w:rPr>
+        <w:t xml:space="preserve"> the</w:t>
+      </w:r>
+      <w:r>
+        <w:rPr>
+          <w:sz w:val="20"/>
+          <w:szCs w:val="20"/>
+        </w:rPr>
+        <w:t xml:space="preserve"> </w:t>
+      </w:r>
+      <w:r>
+        <w:rPr>
+          <w:i/>
+          <w:iCs/>
+          <w:sz w:val="20"/>
+          <w:szCs w:val="20"/>
+          <w:lang w:eastAsia="pl-PL"/>
+        </w:rPr>
+        <w:t>acc_all</w:t>
+      </w:r>
+      <w:r>
+        <w:rPr>
+          <w:i/>
+          <w:iCs/>
+          <w:lang w:eastAsia="pl-PL"/>
+        </w:rPr>
+        <w:t xml:space="preserve"> </w:t>
+      </w:r>
+      <w:r>
+        <w:rPr>
+          <w:sz w:val="20"/>
+          <w:szCs w:val="20"/>
+        </w:rPr>
+        <w:t>function.</w:t>
+      </w:r>
+    </w:p>
+    <w:p>
+      <w:pPr>
+        <w:rPr>
+          <w:lang w:eastAsia="pl-PL"/>
+        </w:rPr>
+      </w:pPr>
+      <w:r>
+        <w:rPr>
+          <w:lang w:eastAsia="pl-PL"/>
+        </w:rPr>
+        <w:t>If the user want</w:t>
+      </w:r>
+      <w:r>
+        <w:rPr>
+          <w:lang w:eastAsia="pl-PL"/>
+        </w:rPr>
+        <w:t>s</w:t>
+      </w:r>
+      <w:r>
+        <w:rPr>
+          <w:lang w:eastAsia="pl-PL"/>
+        </w:rPr>
+        <w:t xml:space="preserve"> to select </w:t>
+      </w:r>
+      <w:r>
+        <w:t>background removal parameters for each spectrum</w:t>
+      </w:r>
+      <w:r>
+        <w:t xml:space="preserve"> individually procedures after </w:t>
+      </w:r>
+      <w:r>
+        <w:rPr>
+          <w:i/>
+          <w:iCs/>
+        </w:rPr>
+        <w:t>else</w:t>
+      </w:r>
+      <w:r>
+        <w:t xml:space="preserve"> are executed (Figure 9.). </w:t>
+      </w:r>
+      <w:r>
+        <w:t xml:space="preserve">The spectra are plotted based on the measurement numbers and background removal parameters </w:t>
+      </w:r>
+      <w:r>
+        <w:t xml:space="preserve">obtained from the dictionary </w:t>
+      </w:r>
+      <w:r>
+        <w:rPr>
+          <w:i/>
+          <w:iCs/>
+        </w:rPr>
+        <w:t>accepted_p</w:t>
+      </w:r>
+      <w:r>
+        <w:t>.</w:t>
+      </w:r>
+    </w:p>
+    <w:p>
+      <w:pPr>
+        <w:pStyle w:val="Nagwek1"/>
+        <w:numPr>
+          <w:ilvl w:val="0"/>
+          <w:numId w:val="11"/>
+        </w:numPr>
+      </w:pPr>
+      <w:r>
+        <w:t>Detection of the peaks.</w:t>
+      </w:r>
+    </w:p>
+    <w:p>
+      <w:pPr>
+        <w:pStyle w:val="Nagwek2"/>
+        <w:numPr>
+          <w:ilvl w:val="1"/>
+          <w:numId w:val="11"/>
+        </w:numPr>
+      </w:pPr>
+      <w:r>
+        <w:t xml:space="preserve">Function </w:t>
+      </w:r>
+      <w:r>
+        <w:rPr>
+          <w:i/>
+          <w:iCs/>
+        </w:rPr>
+        <w:t>peaks_detection</w:t>
+      </w:r>
+      <w:r>
+        <w:t>.</w:t>
+      </w:r>
+    </w:p>
+    <w:p>
+      <w:r>
+        <w:t>The function has three parameters, including two optional:</w:t>
+      </w:r>
+    </w:p>
+    <w:p>
+      <w:pPr>
+        <w:pStyle w:val="Akapitzlist"/>
+        <w:numPr>
+          <w:ilvl w:val="0"/>
+          <w:numId w:val="22"/>
+        </w:numPr>
+      </w:pPr>
+      <w:r>
+        <w:rPr>
+          <w:i/>
+          <w:iCs/>
+        </w:rPr>
+        <w:t>nb</w:t>
+      </w:r>
+      <w:r>
+        <w:t xml:space="preserve"> – measurement number</w:t>
+      </w:r>
+    </w:p>
+    <w:p>
+      <w:pPr>
+        <w:pStyle w:val="Akapitzlist"/>
+        <w:numPr>
+          <w:ilvl w:val="0"/>
+          <w:numId w:val="22"/>
+        </w:numPr>
+        <w:jc w:val="both"/>
+        <w:rPr>
+          <w:rFonts w:cs="Times New Roman"/>
+          <w:szCs w:val="24"/>
+        </w:rPr>
+      </w:pPr>
+      <w:r>
+        <w:rPr>
+          <w:rFonts w:cs="Times New Roman"/>
+          <w:i/>
+          <w:iCs/>
+          <w:szCs w:val="24"/>
+        </w:rPr>
+        <w:t>w</w:t>
+      </w:r>
+      <w:r>
+        <w:rPr>
+          <w:rFonts w:cs="Times New Roman"/>
+          <w:szCs w:val="24"/>
+        </w:rPr>
+        <w:t xml:space="preserve"> (optional) - s</w:t>
+      </w:r>
+      <w:r>
+        <w:rPr>
+          <w:rFonts w:cs="Times New Roman"/>
+          <w:szCs w:val="24"/>
+        </w:rPr>
+        <w:t xml:space="preserve">trip background width </w:t>
+      </w:r>
+    </w:p>
+    <w:p>
+      <w:pPr>
+        <w:pStyle w:val="Akapitzlist"/>
+        <w:numPr>
+          <w:ilvl w:val="0"/>
+          <w:numId w:val="22"/>
+        </w:numPr>
+        <w:jc w:val="both"/>
+        <w:rPr>
+          <w:rFonts w:cs="Times New Roman"/>
+          <w:szCs w:val="24"/>
+        </w:rPr>
+      </w:pPr>
+      <w:r>
+        <w:rPr>
+          <w:rFonts w:cs="Times New Roman"/>
+          <w:i/>
+          <w:iCs/>
+          <w:szCs w:val="24"/>
+        </w:rPr>
+        <w:t>iter_nb</w:t>
+      </w:r>
+      <w:r>
+        <w:rPr>
+          <w:rFonts w:cs="Times New Roman"/>
+          <w:szCs w:val="24"/>
+        </w:rPr>
+        <w:t xml:space="preserve"> (optional) - s</w:t>
+      </w:r>
+      <w:r>
+        <w:rPr>
+          <w:rFonts w:cs="Times New Roman"/>
+          <w:szCs w:val="24"/>
+        </w:rPr>
+        <w:t xml:space="preserve">trip background number of iterations </w:t>
+      </w:r>
+    </w:p>
+    <w:p>
+      <w:pPr>
+        <w:pStyle w:val="Akapitzlist"/>
+        <w:ind w:left="1428"/>
+      </w:pPr>
+    </w:p>
+    <w:p>
+      <w:r>
+        <w:lastRenderedPageBreak/>
+        <w:drawing>
+          <wp:inline distT="0" distB="0" distL="0" distR="0" wp14:anchorId="2306879C" wp14:editId="551B4AAE">
+            <wp:extent cx="5760720" cy="3383915"/>
+            <wp:effectExtent l="0" t="0" r="0" b="6985"/>
+            <wp:docPr id="1923241082" name="Obraz 1" descr="Obraz zawierający tekst, zrzut ekranu, Czcionka&#10;&#10;Opis wygenerowany automatycznie"/>
+            <wp:cNvGraphicFramePr>
+              <a:graphicFrameLocks xmlns:a="http://schemas.openxmlformats.org/drawingml/2006/main" noChangeAspect="1"/>
+            </wp:cNvGraphicFramePr>
+            <a:graphic xmlns:a="http://schemas.openxmlformats.org/drawingml/2006/main">
+              <a:graphicData uri="http://schemas.openxmlformats.org/drawingml/2006/picture">
+                <pic:pic xmlns:pic="http://schemas.openxmlformats.org/drawingml/2006/picture">
+                  <pic:nvPicPr>
+                    <pic:cNvPr id="1923241082" name="Obraz 1" descr="Obraz zawierający tekst, zrzut ekranu, Czcionka&#10;&#10;Opis wygenerowany automatycznie"/>
+                    <pic:cNvPicPr/>
+                  </pic:nvPicPr>
+                  <pic:blipFill>
+                    <a:blip r:embed="rId18"/>
+                    <a:stretch>
+                      <a:fillRect/>
+                    </a:stretch>
+                  </pic:blipFill>
+                  <pic:spPr>
+                    <a:xfrm>
+                      <a:off x="0" y="0"/>
+                      <a:ext cx="5760720" cy="3383915"/>
+                    </a:xfrm>
+                    <a:prstGeom prst="rect">
+                      <a:avLst/>
+                    </a:prstGeom>
+                  </pic:spPr>
+                </pic:pic>
+              </a:graphicData>
+            </a:graphic>
+          </wp:inline>
+        </w:drawing>
+      </w:r>
+    </w:p>
+    <w:p>
+      <w:pPr>
+        <w:jc w:val="center"/>
+        <w:rPr>
+          <w:sz w:val="20"/>
+          <w:szCs w:val="20"/>
+        </w:rPr>
+      </w:pPr>
+      <w:r>
+        <w:rPr>
+          <w:b/>
+          <w:bCs/>
+          <w:sz w:val="20"/>
+          <w:szCs w:val="20"/>
+        </w:rPr>
+        <w:t xml:space="preserve">Figure </w:t>
+      </w:r>
+      <w:r>
+        <w:rPr>
+          <w:b/>
+          <w:bCs/>
+          <w:sz w:val="20"/>
+          <w:szCs w:val="20"/>
+        </w:rPr>
+        <w:t>10</w:t>
+      </w:r>
+      <w:r>
+        <w:rPr>
+          <w:b/>
+          <w:bCs/>
+          <w:sz w:val="20"/>
+          <w:szCs w:val="20"/>
+        </w:rPr>
+        <w:t xml:space="preserve">. </w:t>
+      </w:r>
+      <w:r>
+        <w:rPr>
+          <w:sz w:val="20"/>
+          <w:szCs w:val="20"/>
+        </w:rPr>
+        <w:t xml:space="preserve">Preparing spectra for detection in the </w:t>
+      </w:r>
+      <w:r>
+        <w:rPr>
+          <w:i/>
+          <w:iCs/>
+          <w:sz w:val="20"/>
+          <w:szCs w:val="20"/>
+        </w:rPr>
+        <w:t>peaks_detection</w:t>
+      </w:r>
+      <w:r>
+        <w:rPr>
+          <w:sz w:val="20"/>
+          <w:szCs w:val="20"/>
+        </w:rPr>
+        <w:t xml:space="preserve"> function</w:t>
+      </w:r>
+      <w:r>
+        <w:rPr>
+          <w:sz w:val="20"/>
+          <w:szCs w:val="20"/>
+        </w:rPr>
+        <w:t>.</w:t>
+      </w:r>
+    </w:p>
+    <w:p>
+      <w:r>
+        <w:t xml:space="preserve">In the first step, data is converted to a two-column form as in the </w:t>
       </w:r>
       <w:r>
         <w:rPr>
@@ -1506,56 +2862,1018 @@
         <w:t>plotter</w:t>
       </w:r>
       <w:r>
-        <w:t xml:space="preserve"> is used.</w:t>
-      </w:r>
-      <w:r>
-        <w:t xml:space="preserve"> M</w:t>
-      </w:r>
-      <w:r>
-        <w:t>easurement</w:t>
-      </w:r>
-      <w:r>
-        <w:t xml:space="preserve"> numbers</w:t>
-      </w:r>
-      <w:r>
-        <w:t xml:space="preserve"> and background parameters are received from the </w:t>
-      </w:r>
-      <w:r>
-        <w:rPr>
-          <w:i/>
-          <w:iCs/>
-        </w:rPr>
-        <w:t>accepted_p</w:t>
-      </w:r>
-      <w:r>
-        <w:t xml:space="preserve"> dictionary</w:t>
-      </w:r>
-      <w:r>
-        <w:t xml:space="preserve"> (Figure 6.)</w:t>
-      </w:r>
-      <w:r>
+        <w:t xml:space="preserve"> function (3.1). Both columns are saved to the lists: </w:t>
+      </w:r>
+      <w:r>
+        <w:rPr>
+          <w:i/>
+          <w:iCs/>
+        </w:rPr>
+        <w:t>data</w:t>
+      </w:r>
+      <w:r>
+        <w:rPr>
+          <w:i/>
+          <w:iCs/>
+        </w:rPr>
+        <w:softHyphen/>
+        <w:t>_x</w:t>
+      </w:r>
+      <w:r>
+        <w:t xml:space="preserve"> (x values) and </w:t>
+      </w:r>
+      <w:r>
+        <w:rPr>
+          <w:i/>
+          <w:iCs/>
+        </w:rPr>
+        <w:t xml:space="preserve">data_y </w:t>
+      </w:r>
+      <w:r>
+        <w:t xml:space="preserve">(y values). In the next step, if background removal parameters were provided to the function, the background is subtracted. As a final step of the spectrum preparation for peak detection, spectra </w:t>
+      </w:r>
+      <w:r>
+        <w:t>are</w:t>
+      </w:r>
+      <w:r>
+        <w:t xml:space="preserve"> normalized using the </w:t>
+      </w:r>
+      <w:r>
+        <w:rPr>
+          <w:i/>
+          <w:iCs/>
+        </w:rPr>
+        <w:t>normalization_vec</w:t>
+      </w:r>
+      <w:r>
+        <w:t xml:space="preserve"> function.</w:t>
+      </w:r>
+    </w:p>
+    <w:p>
+      <w:pPr>
+        <w:pStyle w:val="Nagwek3"/>
+        <w:numPr>
+          <w:ilvl w:val="2"/>
+          <w:numId w:val="11"/>
+        </w:numPr>
+      </w:pPr>
+      <w:r>
+        <w:t xml:space="preserve">Automatic </w:t>
+      </w:r>
+      <w:r>
+        <w:t>peak detection</w:t>
+      </w:r>
+      <w:r>
+        <w:t>.</w:t>
+      </w:r>
+    </w:p>
+    <w:p>
+      <w:r>
+        <w:drawing>
+          <wp:inline distT="0" distB="0" distL="0" distR="0" wp14:anchorId="476119DA" wp14:editId="06F911FB">
+            <wp:extent cx="5760720" cy="2390140"/>
+            <wp:effectExtent l="0" t="0" r="0" b="0"/>
+            <wp:docPr id="1764680465" name="Obraz 1" descr="Obraz zawierający tekst, zrzut ekranu, Czcionka&#10;&#10;Opis wygenerowany automatycznie"/>
+            <wp:cNvGraphicFramePr>
+              <a:graphicFrameLocks xmlns:a="http://schemas.openxmlformats.org/drawingml/2006/main" noChangeAspect="1"/>
+            </wp:cNvGraphicFramePr>
+            <a:graphic xmlns:a="http://schemas.openxmlformats.org/drawingml/2006/main">
+              <a:graphicData uri="http://schemas.openxmlformats.org/drawingml/2006/picture">
+                <pic:pic xmlns:pic="http://schemas.openxmlformats.org/drawingml/2006/picture">
+                  <pic:nvPicPr>
+                    <pic:cNvPr id="1764680465" name="Obraz 1" descr="Obraz zawierający tekst, zrzut ekranu, Czcionka&#10;&#10;Opis wygenerowany automatycznie"/>
+                    <pic:cNvPicPr/>
+                  </pic:nvPicPr>
+                  <pic:blipFill>
+                    <a:blip r:embed="rId19"/>
+                    <a:stretch>
+                      <a:fillRect/>
+                    </a:stretch>
+                  </pic:blipFill>
+                  <pic:spPr>
+                    <a:xfrm>
+                      <a:off x="0" y="0"/>
+                      <a:ext cx="5760720" cy="2390140"/>
+                    </a:xfrm>
+                    <a:prstGeom prst="rect">
+                      <a:avLst/>
+                    </a:prstGeom>
+                  </pic:spPr>
+                </pic:pic>
+              </a:graphicData>
+            </a:graphic>
+          </wp:inline>
+        </w:drawing>
+      </w:r>
+    </w:p>
+    <w:p>
+      <w:pPr>
+        <w:jc w:val="center"/>
+        <w:rPr>
+          <w:sz w:val="20"/>
+          <w:szCs w:val="20"/>
+        </w:rPr>
+      </w:pPr>
+      <w:r>
+        <w:rPr>
+          <w:b/>
+          <w:bCs/>
+          <w:sz w:val="20"/>
+          <w:szCs w:val="20"/>
+        </w:rPr>
+        <w:t xml:space="preserve">Figure 10. </w:t>
+      </w:r>
+      <w:r>
+        <w:rPr>
+          <w:sz w:val="20"/>
+          <w:szCs w:val="20"/>
+        </w:rPr>
+        <w:t>Automatic detect</w:t>
+      </w:r>
+      <w:r>
+        <w:rPr>
+          <w:sz w:val="20"/>
+          <w:szCs w:val="20"/>
+        </w:rPr>
+        <w:t>i</w:t>
+      </w:r>
+      <w:r>
+        <w:rPr>
+          <w:sz w:val="20"/>
+          <w:szCs w:val="20"/>
+        </w:rPr>
+        <w:t>on</w:t>
+      </w:r>
+      <w:r>
+        <w:rPr>
+          <w:sz w:val="20"/>
+          <w:szCs w:val="20"/>
+        </w:rPr>
+        <w:t xml:space="preserve"> is</w:t>
+      </w:r>
+      <w:r>
+        <w:rPr>
+          <w:sz w:val="20"/>
+          <w:szCs w:val="20"/>
+        </w:rPr>
+        <w:t xml:space="preserve"> implemented in the</w:t>
+      </w:r>
+      <w:r>
+        <w:rPr>
+          <w:sz w:val="20"/>
+          <w:szCs w:val="20"/>
+        </w:rPr>
+        <w:t xml:space="preserve"> </w:t>
+      </w:r>
+      <w:r>
+        <w:rPr>
+          <w:i/>
+          <w:iCs/>
+          <w:sz w:val="20"/>
+          <w:szCs w:val="20"/>
+        </w:rPr>
+        <w:t>peaks_detection</w:t>
+      </w:r>
+      <w:r>
+        <w:rPr>
+          <w:sz w:val="20"/>
+          <w:szCs w:val="20"/>
+        </w:rPr>
+        <w:t xml:space="preserve"> function.</w:t>
+      </w:r>
+    </w:p>
+    <w:p>
+      <w:pPr>
+        <w:ind w:left="705"/>
+      </w:pPr>
+      <w:r>
+        <w:t xml:space="preserve">To find peaks the function </w:t>
+      </w:r>
+      <w:r>
+        <w:rPr>
+          <w:i/>
+          <w:iCs/>
+        </w:rPr>
+        <w:t>find_peaks</w:t>
+      </w:r>
+      <w:r>
+        <w:t xml:space="preserve"> from</w:t>
+      </w:r>
+      <w:r>
+        <w:t xml:space="preserve"> the</w:t>
+      </w:r>
+      <w:r>
+        <w:t xml:space="preserve"> scipy module is used. </w:t>
+      </w:r>
+      <w:r>
+        <w:t xml:space="preserve">Founded peaks in the form of channel numbers are saved in the </w:t>
+      </w:r>
+      <w:r>
+        <w:rPr>
+          <w:i/>
+          <w:iCs/>
+        </w:rPr>
+        <w:t>peak</w:t>
+      </w:r>
+      <w:r>
+        <w:t xml:space="preserve"> variable. Next, x and y values for these channels are saved in </w:t>
+      </w:r>
+      <w:r>
+        <w:rPr>
+          <w:i/>
+          <w:iCs/>
+        </w:rPr>
+        <w:t xml:space="preserve">peak_x </w:t>
+      </w:r>
+      <w:r>
+        <w:t xml:space="preserve">and </w:t>
+      </w:r>
+      <w:r>
+        <w:rPr>
+          <w:i/>
+          <w:iCs/>
+        </w:rPr>
+        <w:t>peak</w:t>
+      </w:r>
+      <w:r>
+        <w:rPr>
+          <w:i/>
+          <w:iCs/>
+        </w:rPr>
+        <w:softHyphen/>
+        <w:t>_y</w:t>
+      </w:r>
+      <w:r>
+        <w:t xml:space="preserve"> lists.</w:t>
+      </w:r>
+    </w:p>
+    <w:p>
+      <w:pPr>
+        <w:ind w:left="705"/>
+      </w:pPr>
+      <w:r>
+        <w:lastRenderedPageBreak/>
+        <w:t xml:space="preserve">If the automatic mode is on, the function saved RL results in the </w:t>
+      </w:r>
+      <w:r>
+        <w:rPr>
+          <w:i/>
+          <w:iCs/>
+        </w:rPr>
+        <w:t>RL3_tab</w:t>
+      </w:r>
+      <w:r>
+        <w:t xml:space="preserve"> list, unless the program failed to find the peaks. In this case</w:t>
+      </w:r>
+      <w:r>
+        <w:t>,</w:t>
+      </w:r>
+      <w:r>
+        <w:t xml:space="preserve"> variable </w:t>
+      </w:r>
+      <w:r>
+        <w:rPr>
+          <w:i/>
+          <w:iCs/>
+        </w:rPr>
+        <w:t>no_peaks</w:t>
+      </w:r>
+      <w:r>
+        <w:t xml:space="preserve"> is set as </w:t>
+      </w:r>
+      <w:r>
+        <w:rPr>
+          <w:i/>
+          <w:iCs/>
+        </w:rPr>
+        <w:t>True</w:t>
+      </w:r>
+      <w:r>
+        <w:t>. This is information for the program that using manual mode is ne</w:t>
+      </w:r>
+      <w:r>
+        <w:t>c</w:t>
+      </w:r>
+      <w:r>
+        <w:t>es</w:t>
+      </w:r>
+      <w:r>
+        <w:t>s</w:t>
+      </w:r>
+      <w:r>
+        <w:t xml:space="preserve">ary. </w:t>
+      </w:r>
+    </w:p>
+    <w:p>
+      <w:pPr>
+        <w:pStyle w:val="Nagwek3"/>
+        <w:numPr>
+          <w:ilvl w:val="2"/>
+          <w:numId w:val="11"/>
+        </w:numPr>
+      </w:pPr>
+      <w:r>
+        <w:t>Manual mode.</w:t>
+      </w:r>
+    </w:p>
+    <w:p>
+      <w:r>
+        <w:t xml:space="preserve">If manual mode is on, the function </w:t>
+      </w:r>
+      <w:r>
+        <w:rPr>
+          <w:i/>
+          <w:iCs/>
+        </w:rPr>
+        <w:t>picking_points</w:t>
+      </w:r>
+      <w:r>
+        <w:t xml:space="preserve">, which is described in </w:t>
+      </w:r>
+      <w:r>
+        <w:t xml:space="preserve">the </w:t>
+      </w:r>
+      <w:r>
+        <w:t>next paragraph, is used.</w:t>
+      </w:r>
+    </w:p>
+    <w:p>
+      <w:pPr>
+        <w:pStyle w:val="Nagwek2"/>
+        <w:numPr>
+          <w:ilvl w:val="1"/>
+          <w:numId w:val="11"/>
+        </w:numPr>
+      </w:pPr>
+      <w:r>
+        <w:t xml:space="preserve">Function </w:t>
+      </w:r>
+      <w:r>
+        <w:rPr>
+          <w:i/>
+          <w:iCs/>
+        </w:rPr>
+        <w:t>picking_points</w:t>
+      </w:r>
+      <w:r>
+        <w:t>.</w:t>
+      </w:r>
+    </w:p>
+    <w:p>
+      <w:r>
+        <w:t>The function has three parameters, including two optional:</w:t>
+      </w:r>
+    </w:p>
+    <w:p>
+      <w:pPr>
+        <w:pStyle w:val="Akapitzlist"/>
+        <w:numPr>
+          <w:ilvl w:val="0"/>
+          <w:numId w:val="22"/>
+        </w:numPr>
+      </w:pPr>
+      <w:r>
+        <w:rPr>
+          <w:i/>
+          <w:iCs/>
+        </w:rPr>
+        <w:t>nb</w:t>
+      </w:r>
+      <w:r>
+        <w:t xml:space="preserve"> – measurement number</w:t>
+      </w:r>
+    </w:p>
+    <w:p>
+      <w:pPr>
+        <w:pStyle w:val="Akapitzlist"/>
+        <w:numPr>
+          <w:ilvl w:val="0"/>
+          <w:numId w:val="22"/>
+        </w:numPr>
+        <w:jc w:val="both"/>
+        <w:rPr>
+          <w:rFonts w:cs="Times New Roman"/>
+          <w:szCs w:val="24"/>
+        </w:rPr>
+      </w:pPr>
+      <w:r>
+        <w:rPr>
+          <w:rFonts w:cs="Times New Roman"/>
+          <w:i/>
+          <w:iCs/>
+          <w:szCs w:val="24"/>
+        </w:rPr>
+        <w:t>w</w:t>
+      </w:r>
+      <w:r>
+        <w:rPr>
+          <w:rFonts w:cs="Times New Roman"/>
+          <w:szCs w:val="24"/>
+        </w:rPr>
+        <w:t xml:space="preserve"> (optional) - strip background width </w:t>
+      </w:r>
+    </w:p>
+    <w:p>
+      <w:pPr>
+        <w:pStyle w:val="Akapitzlist"/>
+        <w:numPr>
+          <w:ilvl w:val="0"/>
+          <w:numId w:val="22"/>
+        </w:numPr>
+        <w:jc w:val="both"/>
+        <w:rPr>
+          <w:rFonts w:cs="Times New Roman"/>
+          <w:szCs w:val="24"/>
+        </w:rPr>
+      </w:pPr>
+      <w:r>
+        <w:rPr>
+          <w:rFonts w:cs="Times New Roman"/>
+          <w:i/>
+          <w:iCs/>
+          <w:szCs w:val="24"/>
+        </w:rPr>
+        <w:t>iter_nb</w:t>
+      </w:r>
+      <w:r>
+        <w:rPr>
+          <w:rFonts w:cs="Times New Roman"/>
+          <w:szCs w:val="24"/>
+        </w:rPr>
+        <w:t xml:space="preserve"> (optional) - strip background number of iterations </w:t>
+      </w:r>
+    </w:p>
+    <w:p>
+      <w:r>
+        <w:t>In the first step,</w:t>
+      </w:r>
+      <w:r>
+        <w:t xml:space="preserve"> like in </w:t>
+      </w:r>
+      <w:r>
+        <w:rPr>
+          <w:i/>
+          <w:iCs/>
+        </w:rPr>
+        <w:t>find_peaks</w:t>
+      </w:r>
+      <w:r>
+        <w:t xml:space="preserve"> (5.1.1.),</w:t>
+      </w:r>
+      <w:r>
+        <w:t xml:space="preserve"> </w:t>
+      </w:r>
+      <w:r>
+        <w:t>the correctness of automatic peak detection is checked</w:t>
+      </w:r>
+      <w:r>
+        <w:t xml:space="preserve"> (Figure 11.).</w:t>
+      </w:r>
+    </w:p>
+    <w:p>
+      <w:r>
+        <w:drawing>
+          <wp:inline distT="0" distB="0" distL="0" distR="0" wp14:anchorId="6D839EED" wp14:editId="6D74ECD8">
+            <wp:extent cx="5760720" cy="975360"/>
+            <wp:effectExtent l="0" t="0" r="0" b="0"/>
+            <wp:docPr id="263446002" name="Obraz 1" descr="Obraz zawierający tekst, zrzut ekranu, Czcionka, linia&#10;&#10;Opis wygenerowany automatycznie"/>
+            <wp:cNvGraphicFramePr>
+              <a:graphicFrameLocks xmlns:a="http://schemas.openxmlformats.org/drawingml/2006/main" noChangeAspect="1"/>
+            </wp:cNvGraphicFramePr>
+            <a:graphic xmlns:a="http://schemas.openxmlformats.org/drawingml/2006/main">
+              <a:graphicData uri="http://schemas.openxmlformats.org/drawingml/2006/picture">
+                <pic:pic xmlns:pic="http://schemas.openxmlformats.org/drawingml/2006/picture">
+                  <pic:nvPicPr>
+                    <pic:cNvPr id="263446002" name="Obraz 1" descr="Obraz zawierający tekst, zrzut ekranu, Czcionka, linia&#10;&#10;Opis wygenerowany automatycznie"/>
+                    <pic:cNvPicPr/>
+                  </pic:nvPicPr>
+                  <pic:blipFill>
+                    <a:blip r:embed="rId20"/>
+                    <a:stretch>
+                      <a:fillRect/>
+                    </a:stretch>
+                  </pic:blipFill>
+                  <pic:spPr>
+                    <a:xfrm>
+                      <a:off x="0" y="0"/>
+                      <a:ext cx="5760720" cy="975360"/>
+                    </a:xfrm>
+                    <a:prstGeom prst="rect">
+                      <a:avLst/>
+                    </a:prstGeom>
+                  </pic:spPr>
+                </pic:pic>
+              </a:graphicData>
+            </a:graphic>
+          </wp:inline>
+        </w:drawing>
+      </w:r>
+    </w:p>
+    <w:p>
+      <w:pPr>
+        <w:jc w:val="center"/>
+        <w:rPr>
+          <w:sz w:val="20"/>
+          <w:szCs w:val="20"/>
+        </w:rPr>
+      </w:pPr>
+      <w:r>
+        <w:rPr>
+          <w:b/>
+          <w:bCs/>
+          <w:sz w:val="20"/>
+          <w:szCs w:val="20"/>
+        </w:rPr>
+        <w:t xml:space="preserve">Figure 11. </w:t>
+      </w:r>
+      <w:r>
+        <w:rPr>
+          <w:sz w:val="20"/>
+          <w:szCs w:val="20"/>
+        </w:rPr>
+        <w:t>Checking if automatic detection was successful.</w:t>
+      </w:r>
+    </w:p>
+    <w:p>
+      <w:r>
+        <w:t xml:space="preserve">In the next step, global variables, which will be used in the </w:t>
+      </w:r>
+      <w:r>
+        <w:rPr>
+          <w:i/>
+          <w:iCs/>
+        </w:rPr>
+        <w:t xml:space="preserve">clicking </w:t>
+      </w:r>
+      <w:r>
+        <w:t>function, are created (Figure 12.).</w:t>
+      </w:r>
+    </w:p>
+    <w:p>
+      <w:r>
+        <w:drawing>
+          <wp:inline distT="0" distB="0" distL="0" distR="0" wp14:anchorId="6420F354" wp14:editId="6E82FF29">
+            <wp:extent cx="5760720" cy="505460"/>
+            <wp:effectExtent l="0" t="0" r="0" b="8890"/>
+            <wp:docPr id="984989570" name="Obraz 1"/>
+            <wp:cNvGraphicFramePr>
+              <a:graphicFrameLocks xmlns:a="http://schemas.openxmlformats.org/drawingml/2006/main" noChangeAspect="1"/>
+            </wp:cNvGraphicFramePr>
+            <a:graphic xmlns:a="http://schemas.openxmlformats.org/drawingml/2006/main">
+              <a:graphicData uri="http://schemas.openxmlformats.org/drawingml/2006/picture">
+                <pic:pic xmlns:pic="http://schemas.openxmlformats.org/drawingml/2006/picture">
+                  <pic:nvPicPr>
+                    <pic:cNvPr id="984989570" name=""/>
+                    <pic:cNvPicPr/>
+                  </pic:nvPicPr>
+                  <pic:blipFill>
+                    <a:blip r:embed="rId21"/>
+                    <a:stretch>
+                      <a:fillRect/>
+                    </a:stretch>
+                  </pic:blipFill>
+                  <pic:spPr>
+                    <a:xfrm>
+                      <a:off x="0" y="0"/>
+                      <a:ext cx="5760720" cy="505460"/>
+                    </a:xfrm>
+                    <a:prstGeom prst="rect">
+                      <a:avLst/>
+                    </a:prstGeom>
+                  </pic:spPr>
+                </pic:pic>
+              </a:graphicData>
+            </a:graphic>
+          </wp:inline>
+        </w:drawing>
+      </w:r>
+      <w:r>
+        <w:t xml:space="preserve"> </w:t>
+      </w:r>
+    </w:p>
+    <w:p>
+      <w:pPr>
+        <w:jc w:val="center"/>
+        <w:rPr>
+          <w:sz w:val="20"/>
+          <w:szCs w:val="20"/>
+        </w:rPr>
+      </w:pPr>
+      <w:r>
+        <w:rPr>
+          <w:b/>
+          <w:bCs/>
+          <w:sz w:val="20"/>
+          <w:szCs w:val="20"/>
+        </w:rPr>
+        <w:t>Figure 1</w:t>
+      </w:r>
+      <w:r>
+        <w:rPr>
+          <w:b/>
+          <w:bCs/>
+          <w:sz w:val="20"/>
+          <w:szCs w:val="20"/>
+        </w:rPr>
+        <w:t>2</w:t>
+      </w:r>
+      <w:r>
+        <w:rPr>
+          <w:b/>
+          <w:bCs/>
+          <w:sz w:val="20"/>
+          <w:szCs w:val="20"/>
+        </w:rPr>
         <w:t xml:space="preserve">. </w:t>
       </w:r>
-    </w:p>
-    <w:p>
-      <w:r>
-        <w:t xml:space="preserve">RL for both SROT and </w:t>
-      </w:r>
-      <w:r>
-        <w:rPr>
-          <w:rFonts w:cs="Times New Roman"/>
-        </w:rPr>
-        <w:t>Δ</w:t>
-      </w:r>
-      <w:r>
-        <w:t xml:space="preserve">RL coefficients are plotted based on results from appropriate lists: </w:t>
-      </w:r>
-      <w:r>
-        <w:rPr>
-          <w:i/>
-          <w:iCs/>
-        </w:rPr>
-        <w:t>RL3_0_tab</w:t>
+      <w:r>
+        <w:rPr>
+          <w:sz w:val="20"/>
+          <w:szCs w:val="20"/>
+        </w:rPr>
+        <w:t xml:space="preserve">Creating variables necessary for the </w:t>
+      </w:r>
+      <w:r>
+        <w:rPr>
+          <w:i/>
+          <w:iCs/>
+          <w:sz w:val="20"/>
+          <w:szCs w:val="20"/>
+        </w:rPr>
+        <w:t>clicking</w:t>
+      </w:r>
+      <w:r>
+        <w:rPr>
+          <w:sz w:val="20"/>
+          <w:szCs w:val="20"/>
+        </w:rPr>
+        <w:t xml:space="preserve"> function</w:t>
+      </w:r>
+      <w:r>
+        <w:rPr>
+          <w:sz w:val="20"/>
+          <w:szCs w:val="20"/>
+        </w:rPr>
+        <w:t>.</w:t>
+      </w:r>
+    </w:p>
+    <w:p>
+      <w:r>
+        <w:t xml:space="preserve">After that, </w:t>
+      </w:r>
+      <w:r>
+        <w:t xml:space="preserve">the </w:t>
+      </w:r>
+      <w:r>
+        <w:t xml:space="preserve">spectrum with </w:t>
+      </w:r>
+      <w:r>
+        <w:t xml:space="preserve">the </w:t>
+      </w:r>
+      <w:r>
+        <w:t>provided number is plotted together with automatically found peaks (if automatic detection was successful).</w:t>
+      </w:r>
+      <w:r>
+        <w:t xml:space="preserve"> After that, the function </w:t>
+      </w:r>
+      <w:r>
+        <w:rPr>
+          <w:i/>
+          <w:iCs/>
+        </w:rPr>
+        <w:t>clicking</w:t>
+      </w:r>
+      <w:r>
+        <w:t xml:space="preserve"> connected with the right-clicking event is called (Figure 13.). This function </w:t>
+      </w:r>
+      <w:r>
+        <w:t>is described in the next paragraph</w:t>
+      </w:r>
+      <w:r>
+        <w:t>.</w:t>
+      </w:r>
+    </w:p>
+    <w:p>
+      <w:r>
+        <w:drawing>
+          <wp:inline distT="0" distB="0" distL="0" distR="0" wp14:anchorId="7FD3B859" wp14:editId="735C02F9">
+            <wp:extent cx="5760720" cy="1351915"/>
+            <wp:effectExtent l="0" t="0" r="0" b="635"/>
+            <wp:docPr id="1864553560" name="Obraz 1" descr="Obraz zawierający tekst, Czcionka, zrzut ekranu&#10;&#10;Opis wygenerowany automatycznie"/>
+            <wp:cNvGraphicFramePr>
+              <a:graphicFrameLocks xmlns:a="http://schemas.openxmlformats.org/drawingml/2006/main" noChangeAspect="1"/>
+            </wp:cNvGraphicFramePr>
+            <a:graphic xmlns:a="http://schemas.openxmlformats.org/drawingml/2006/main">
+              <a:graphicData uri="http://schemas.openxmlformats.org/drawingml/2006/picture">
+                <pic:pic xmlns:pic="http://schemas.openxmlformats.org/drawingml/2006/picture">
+                  <pic:nvPicPr>
+                    <pic:cNvPr id="1864553560" name="Obraz 1" descr="Obraz zawierający tekst, Czcionka, zrzut ekranu&#10;&#10;Opis wygenerowany automatycznie"/>
+                    <pic:cNvPicPr/>
+                  </pic:nvPicPr>
+                  <pic:blipFill>
+                    <a:blip r:embed="rId22"/>
+                    <a:stretch>
+                      <a:fillRect/>
+                    </a:stretch>
+                  </pic:blipFill>
+                  <pic:spPr>
+                    <a:xfrm>
+                      <a:off x="0" y="0"/>
+                      <a:ext cx="5760720" cy="1351915"/>
+                    </a:xfrm>
+                    <a:prstGeom prst="rect">
+                      <a:avLst/>
+                    </a:prstGeom>
+                  </pic:spPr>
+                </pic:pic>
+              </a:graphicData>
+            </a:graphic>
+          </wp:inline>
+        </w:drawing>
+      </w:r>
+    </w:p>
+    <w:p>
+      <w:pPr>
+        <w:jc w:val="center"/>
+        <w:rPr>
+          <w:sz w:val="20"/>
+          <w:szCs w:val="20"/>
+        </w:rPr>
+      </w:pPr>
+      <w:r>
+        <w:rPr>
+          <w:b/>
+          <w:bCs/>
+          <w:sz w:val="20"/>
+          <w:szCs w:val="20"/>
+        </w:rPr>
+        <w:t>Figure 1</w:t>
+      </w:r>
+      <w:r>
+        <w:rPr>
+          <w:b/>
+          <w:bCs/>
+          <w:sz w:val="20"/>
+          <w:szCs w:val="20"/>
+        </w:rPr>
+        <w:t>3</w:t>
+      </w:r>
+      <w:r>
+        <w:rPr>
+          <w:b/>
+          <w:bCs/>
+          <w:sz w:val="20"/>
+          <w:szCs w:val="20"/>
+        </w:rPr>
+        <w:t xml:space="preserve">. </w:t>
+      </w:r>
+      <w:r>
+        <w:rPr>
+          <w:sz w:val="20"/>
+          <w:szCs w:val="20"/>
+        </w:rPr>
+        <w:t xml:space="preserve">The last part of the </w:t>
+      </w:r>
+      <w:r>
+        <w:rPr>
+          <w:i/>
+          <w:iCs/>
+          <w:sz w:val="20"/>
+          <w:szCs w:val="20"/>
+        </w:rPr>
+        <w:t>picking_points</w:t>
+      </w:r>
+      <w:r>
+        <w:rPr>
+          <w:sz w:val="20"/>
+          <w:szCs w:val="20"/>
+        </w:rPr>
+        <w:t xml:space="preserve"> function</w:t>
+      </w:r>
+      <w:r>
+        <w:rPr>
+          <w:sz w:val="20"/>
+          <w:szCs w:val="20"/>
+        </w:rPr>
+        <w:t>.</w:t>
+      </w:r>
+    </w:p>
+    <w:p/>
+    <w:p>
+      <w:pPr>
+        <w:pStyle w:val="Nagwek2"/>
+        <w:numPr>
+          <w:ilvl w:val="1"/>
+          <w:numId w:val="11"/>
+        </w:numPr>
+      </w:pPr>
+      <w:r>
+        <w:lastRenderedPageBreak/>
+        <w:t xml:space="preserve">Function </w:t>
+      </w:r>
+      <w:r>
+        <w:rPr>
+          <w:i/>
+          <w:iCs/>
+        </w:rPr>
+        <w:t>clicking</w:t>
+      </w:r>
+      <w:r>
+        <w:t>.</w:t>
+      </w:r>
+    </w:p>
+    <w:p>
+      <w:r>
+        <w:t>T</w:t>
+      </w:r>
+      <w:r>
+        <w:t>he function allows you to select points on the chart and delete them</w:t>
+      </w:r>
+      <w:r>
+        <w:t>.</w:t>
+      </w:r>
+    </w:p>
+    <w:p>
+      <w:pPr>
+        <w:pStyle w:val="Nagwek3"/>
+        <w:numPr>
+          <w:ilvl w:val="2"/>
+          <w:numId w:val="11"/>
+        </w:numPr>
+      </w:pPr>
+      <w:r>
+        <w:t>Selecting the points.</w:t>
+      </w:r>
+    </w:p>
+    <w:p>
+      <w:r>
+        <w:drawing>
+          <wp:inline distT="0" distB="0" distL="0" distR="0" wp14:anchorId="33CEC788" wp14:editId="118C4502">
+            <wp:extent cx="5760720" cy="1071245"/>
+            <wp:effectExtent l="0" t="0" r="0" b="0"/>
+            <wp:docPr id="957769677" name="Obraz 1" descr="Obraz zawierający tekst, Czcionka, zrzut ekranu&#10;&#10;Opis wygenerowany automatycznie"/>
+            <wp:cNvGraphicFramePr>
+              <a:graphicFrameLocks xmlns:a="http://schemas.openxmlformats.org/drawingml/2006/main" noChangeAspect="1"/>
+            </wp:cNvGraphicFramePr>
+            <a:graphic xmlns:a="http://schemas.openxmlformats.org/drawingml/2006/main">
+              <a:graphicData uri="http://schemas.openxmlformats.org/drawingml/2006/picture">
+                <pic:pic xmlns:pic="http://schemas.openxmlformats.org/drawingml/2006/picture">
+                  <pic:nvPicPr>
+                    <pic:cNvPr id="957769677" name="Obraz 1" descr="Obraz zawierający tekst, Czcionka, zrzut ekranu&#10;&#10;Opis wygenerowany automatycznie"/>
+                    <pic:cNvPicPr/>
+                  </pic:nvPicPr>
+                  <pic:blipFill>
+                    <a:blip r:embed="rId23"/>
+                    <a:stretch>
+                      <a:fillRect/>
+                    </a:stretch>
+                  </pic:blipFill>
+                  <pic:spPr>
+                    <a:xfrm>
+                      <a:off x="0" y="0"/>
+                      <a:ext cx="5760720" cy="1071245"/>
+                    </a:xfrm>
+                    <a:prstGeom prst="rect">
+                      <a:avLst/>
+                    </a:prstGeom>
+                  </pic:spPr>
+                </pic:pic>
+              </a:graphicData>
+            </a:graphic>
+          </wp:inline>
+        </w:drawing>
+      </w:r>
+    </w:p>
+    <w:p>
+      <w:pPr>
+        <w:jc w:val="center"/>
+        <w:rPr>
+          <w:sz w:val="20"/>
+          <w:szCs w:val="20"/>
+        </w:rPr>
+      </w:pPr>
+      <w:r>
+        <w:rPr>
+          <w:b/>
+          <w:bCs/>
+          <w:sz w:val="20"/>
+          <w:szCs w:val="20"/>
+        </w:rPr>
+        <w:t>Figure 1</w:t>
+      </w:r>
+      <w:r>
+        <w:rPr>
+          <w:b/>
+          <w:bCs/>
+          <w:sz w:val="20"/>
+          <w:szCs w:val="20"/>
+        </w:rPr>
+        <w:t>4</w:t>
+      </w:r>
+      <w:r>
+        <w:rPr>
+          <w:b/>
+          <w:bCs/>
+          <w:sz w:val="20"/>
+          <w:szCs w:val="20"/>
+        </w:rPr>
+        <w:t xml:space="preserve">. </w:t>
+      </w:r>
+      <w:r>
+        <w:rPr>
+          <w:sz w:val="20"/>
+          <w:szCs w:val="20"/>
+        </w:rPr>
+        <w:t>Selecting points</w:t>
+      </w:r>
+      <w:r>
+        <w:rPr>
+          <w:sz w:val="20"/>
+          <w:szCs w:val="20"/>
+        </w:rPr>
+        <w:t xml:space="preserve"> </w:t>
+      </w:r>
+      <w:r>
+        <w:rPr>
+          <w:sz w:val="20"/>
+          <w:szCs w:val="20"/>
+        </w:rPr>
+        <w:t>in</w:t>
+      </w:r>
+      <w:r>
+        <w:rPr>
+          <w:sz w:val="20"/>
+          <w:szCs w:val="20"/>
+        </w:rPr>
+        <w:t xml:space="preserve"> the </w:t>
+      </w:r>
+      <w:r>
+        <w:rPr>
+          <w:i/>
+          <w:iCs/>
+          <w:sz w:val="20"/>
+          <w:szCs w:val="20"/>
+        </w:rPr>
+        <w:t>clicking</w:t>
+      </w:r>
+      <w:r>
+        <w:rPr>
+          <w:sz w:val="20"/>
+          <w:szCs w:val="20"/>
+        </w:rPr>
+        <w:t xml:space="preserve"> function.</w:t>
+      </w:r>
+    </w:p>
+    <w:p>
+      <w:r>
+        <w:t xml:space="preserve">If some point is right-clicked, the closest x value and its index in </w:t>
+      </w:r>
+      <w:r>
+        <w:t xml:space="preserve">the </w:t>
+      </w:r>
+      <w:r>
+        <w:t>actua</w:t>
+      </w:r>
+      <w:r>
+        <w:t>lly</w:t>
+      </w:r>
+      <w:r>
+        <w:t xml:space="preserve"> displayed spectr</w:t>
+      </w:r>
+      <w:r>
+        <w:t xml:space="preserve">um </w:t>
+      </w:r>
+      <w:r>
+        <w:t>are</w:t>
+      </w:r>
+      <w:r>
+        <w:t xml:space="preserve"> sav</w:t>
+      </w:r>
+      <w:r>
+        <w:t>ed</w:t>
+      </w:r>
+      <w:r>
+        <w:t xml:space="preserve"> to the </w:t>
+      </w:r>
+      <w:r>
+        <w:rPr>
+          <w:i/>
+          <w:iCs/>
+        </w:rPr>
+        <w:t>closest_val</w:t>
+      </w:r>
+      <w:r>
+        <w:t>.</w:t>
+      </w:r>
+      <w:r>
+        <w:t xml:space="preserve"> That variable is created through the use of </w:t>
+      </w:r>
+      <w:r>
+        <w:rPr>
+          <w:i/>
+          <w:iCs/>
+        </w:rPr>
+        <w:t>enumerate</w:t>
       </w:r>
       <w:r>
         <w:t xml:space="preserve">, </w:t>
@@ -1565,20 +3883,687 @@
           <w:i/>
           <w:iCs/>
         </w:rPr>
-        <w:t>RL3_0_tab</w:t>
-      </w:r>
-      <w:r>
-        <w:t xml:space="preserve">, </w:t>
-      </w:r>
-      <w:r>
-        <w:rPr>
-          <w:i/>
-          <w:iCs/>
-        </w:rPr>
-        <w:t>dRL3_tab</w:t>
+        <w:t>min,</w:t>
+      </w:r>
+      <w:r>
+        <w:t xml:space="preserve"> and a </w:t>
+      </w:r>
+      <w:r>
+        <w:rPr>
+          <w:i/>
+          <w:iCs/>
+        </w:rPr>
+        <w:t>lambda</w:t>
+      </w:r>
+      <w:r>
+        <w:t xml:space="preserve"> function as a key. The search method is as follows:</w:t>
+      </w:r>
+    </w:p>
+    <w:p>
+      <w:pPr>
+        <w:pStyle w:val="Akapitzlist"/>
+        <w:numPr>
+          <w:ilvl w:val="0"/>
+          <w:numId w:val="24"/>
+        </w:numPr>
+      </w:pPr>
+      <w:r>
+        <w:t xml:space="preserve">enumerate(data_x): This part of the code </w:t>
+      </w:r>
+      <w:r>
+        <w:t>uses</w:t>
+      </w:r>
+      <w:r>
+        <w:t xml:space="preserve"> the enumerate function to iterate through the elements of the data_x along with their corresponding indices. It creates pairs of (index, element) for each element in data_x</w:t>
+      </w:r>
+    </w:p>
+    <w:p>
+      <w:pPr>
+        <w:pStyle w:val="Akapitzlist"/>
+        <w:numPr>
+          <w:ilvl w:val="0"/>
+          <w:numId w:val="24"/>
+        </w:numPr>
+      </w:pPr>
+      <w:r>
+        <w:t>key</w:t>
+      </w:r>
+      <w:r>
+        <w:t xml:space="preserve"> </w:t>
+      </w:r>
+      <w:r>
+        <w:t>=</w:t>
+      </w:r>
+      <w:r>
+        <w:t xml:space="preserve"> </w:t>
+      </w:r>
+      <w:r>
+        <w:t>lambda x: abs(x[1] - event.xdata): This is a lambda function that defines a custom key for the min function. It takes each pair (index, element) generated by enumerate(data_x) as x and calculates the absolute difference between x[1] and event.xdata</w:t>
+      </w:r>
+      <w:r>
+        <w:t xml:space="preserve"> (x coordinate of the selected point)</w:t>
+      </w:r>
+      <w:r>
+        <w:t>. This lambda function is used to determine the comparison value for each element in the iterable when finding the minimum</w:t>
+      </w:r>
+    </w:p>
+    <w:p>
+      <w:pPr>
+        <w:pStyle w:val="Akapitzlist"/>
+        <w:numPr>
+          <w:ilvl w:val="0"/>
+          <w:numId w:val="24"/>
+        </w:numPr>
+      </w:pPr>
+      <w:r>
+        <w:t>min(...): The min function is used to find the minimum element from the iterable generated by enumerate(data_x) based on the custom key defined by the lambda function. In other words, it finds the element in data_x that has the smallest absolute difference from event.xdata</w:t>
+      </w:r>
+    </w:p>
+    <w:p>
+      <w:r>
+        <w:t>In</w:t>
+      </w:r>
+      <w:r>
+        <w:t xml:space="preserve"> the</w:t>
+      </w:r>
+      <w:r>
+        <w:t xml:space="preserve"> next step, the point defined through </w:t>
+      </w:r>
+      <w:r>
+        <w:rPr>
+          <w:i/>
+          <w:iCs/>
+        </w:rPr>
+        <w:t>closest_val</w:t>
+      </w:r>
+      <w:r>
+        <w:t xml:space="preserve"> is displayed on the spectra and its coordinates are saved in </w:t>
+      </w:r>
+      <w:r>
+        <w:rPr>
+          <w:i/>
+          <w:iCs/>
+        </w:rPr>
+        <w:t xml:space="preserve">x_man </w:t>
+      </w:r>
+      <w:r>
+        <w:t xml:space="preserve">and </w:t>
+      </w:r>
+      <w:r>
+        <w:rPr>
+          <w:i/>
+          <w:iCs/>
+        </w:rPr>
+        <w:t>y_man</w:t>
+      </w:r>
+      <w:r>
+        <w:t xml:space="preserve"> lists</w:t>
+      </w:r>
+      <w:r>
+        <w:t>. Additionally, coordinates of the point are displayed.</w:t>
+      </w:r>
+    </w:p>
+    <w:p>
+      <w:pPr>
+        <w:pStyle w:val="Nagwek3"/>
+        <w:numPr>
+          <w:ilvl w:val="2"/>
+          <w:numId w:val="11"/>
+        </w:numPr>
+      </w:pPr>
+      <w:r>
+        <w:t>Deleting the points.</w:t>
+      </w:r>
+    </w:p>
+    <w:p>
+      <w:pPr>
+        <w:ind w:left="360"/>
+      </w:pPr>
+      <w:r>
+        <w:drawing>
+          <wp:inline distT="0" distB="0" distL="0" distR="0" wp14:anchorId="3574643E" wp14:editId="0D8E6F98">
+            <wp:extent cx="5760720" cy="2252345"/>
+            <wp:effectExtent l="0" t="0" r="0" b="0"/>
+            <wp:docPr id="2107999374" name="Obraz 1" descr="Obraz zawierający tekst, zrzut ekranu, Czcionka&#10;&#10;Opis wygenerowany automatycznie"/>
+            <wp:cNvGraphicFramePr>
+              <a:graphicFrameLocks xmlns:a="http://schemas.openxmlformats.org/drawingml/2006/main" noChangeAspect="1"/>
+            </wp:cNvGraphicFramePr>
+            <a:graphic xmlns:a="http://schemas.openxmlformats.org/drawingml/2006/main">
+              <a:graphicData uri="http://schemas.openxmlformats.org/drawingml/2006/picture">
+                <pic:pic xmlns:pic="http://schemas.openxmlformats.org/drawingml/2006/picture">
+                  <pic:nvPicPr>
+                    <pic:cNvPr id="2107999374" name="Obraz 1" descr="Obraz zawierający tekst, zrzut ekranu, Czcionka&#10;&#10;Opis wygenerowany automatycznie"/>
+                    <pic:cNvPicPr/>
+                  </pic:nvPicPr>
+                  <pic:blipFill>
+                    <a:blip r:embed="rId24"/>
+                    <a:stretch>
+                      <a:fillRect/>
+                    </a:stretch>
+                  </pic:blipFill>
+                  <pic:spPr>
+                    <a:xfrm>
+                      <a:off x="0" y="0"/>
+                      <a:ext cx="5760720" cy="2252345"/>
+                    </a:xfrm>
+                    <a:prstGeom prst="rect">
+                      <a:avLst/>
+                    </a:prstGeom>
+                  </pic:spPr>
+                </pic:pic>
+              </a:graphicData>
+            </a:graphic>
+          </wp:inline>
+        </w:drawing>
+      </w:r>
+    </w:p>
+    <w:p>
+      <w:pPr>
+        <w:jc w:val="center"/>
+        <w:rPr>
+          <w:sz w:val="20"/>
+          <w:szCs w:val="20"/>
+        </w:rPr>
+      </w:pPr>
+      <w:r>
+        <w:rPr>
+          <w:b/>
+          <w:bCs/>
+          <w:sz w:val="20"/>
+          <w:szCs w:val="20"/>
+        </w:rPr>
+        <w:lastRenderedPageBreak/>
+        <w:t>Figure 1</w:t>
+      </w:r>
+      <w:r>
+        <w:rPr>
+          <w:b/>
+          <w:bCs/>
+          <w:sz w:val="20"/>
+          <w:szCs w:val="20"/>
+        </w:rPr>
+        <w:t>5</w:t>
+      </w:r>
+      <w:r>
+        <w:rPr>
+          <w:b/>
+          <w:bCs/>
+          <w:sz w:val="20"/>
+          <w:szCs w:val="20"/>
+        </w:rPr>
+        <w:t xml:space="preserve">. </w:t>
+      </w:r>
+      <w:r>
+        <w:rPr>
+          <w:sz w:val="20"/>
+          <w:szCs w:val="20"/>
+        </w:rPr>
+        <w:t>Deleting</w:t>
+      </w:r>
+      <w:r>
+        <w:rPr>
+          <w:sz w:val="20"/>
+          <w:szCs w:val="20"/>
+        </w:rPr>
+        <w:t xml:space="preserve"> </w:t>
+      </w:r>
+      <w:r>
+        <w:rPr>
+          <w:sz w:val="20"/>
+          <w:szCs w:val="20"/>
+        </w:rPr>
+        <w:t xml:space="preserve">the last </w:t>
+      </w:r>
+      <w:r>
+        <w:rPr>
+          <w:sz w:val="20"/>
+          <w:szCs w:val="20"/>
+        </w:rPr>
+        <w:t xml:space="preserve">point in the </w:t>
+      </w:r>
+      <w:r>
+        <w:rPr>
+          <w:i/>
+          <w:iCs/>
+          <w:sz w:val="20"/>
+          <w:szCs w:val="20"/>
+        </w:rPr>
+        <w:t>clicking</w:t>
+      </w:r>
+      <w:r>
+        <w:rPr>
+          <w:sz w:val="20"/>
+          <w:szCs w:val="20"/>
+        </w:rPr>
+        <w:t xml:space="preserve"> function.</w:t>
+      </w:r>
+    </w:p>
+    <w:p>
+      <w:r>
+        <w:t>I</w:t>
+      </w:r>
+      <w:r>
+        <w:t>f the right mouse button is clicked</w:t>
+      </w:r>
+      <w:r>
+        <w:t xml:space="preserve">, a spectrum with marked automatically found peaks (if automatic detection was successful) is plotted. Besides, the last chosen point is removed from the </w:t>
+      </w:r>
+      <w:r>
+        <w:rPr>
+          <w:i/>
+          <w:iCs/>
+        </w:rPr>
+        <w:t xml:space="preserve">x_man </w:t>
+      </w:r>
+      <w:r>
+        <w:t xml:space="preserve">and </w:t>
+      </w:r>
+      <w:r>
+        <w:rPr>
+          <w:i/>
+          <w:iCs/>
+        </w:rPr>
+        <w:t>y_man</w:t>
+      </w:r>
+      <w:r>
+        <w:rPr>
+          <w:i/>
+          <w:iCs/>
+        </w:rPr>
+        <w:t xml:space="preserve"> </w:t>
+      </w:r>
+      <w:r>
+        <w:t xml:space="preserve">lists. Finally, peaks from the </w:t>
+      </w:r>
+      <w:r>
+        <w:rPr>
+          <w:i/>
+          <w:iCs/>
+        </w:rPr>
+        <w:t xml:space="preserve">x_man </w:t>
+      </w:r>
+      <w:r>
+        <w:t xml:space="preserve">and </w:t>
+      </w:r>
+      <w:r>
+        <w:rPr>
+          <w:i/>
+          <w:iCs/>
+        </w:rPr>
+        <w:t xml:space="preserve">y_man </w:t>
+      </w:r>
+      <w:r>
+        <w:t>lists</w:t>
+      </w:r>
+      <w:r>
+        <w:t xml:space="preserve"> are displayed (without </w:t>
+      </w:r>
+      <w:r>
+        <w:t xml:space="preserve">the </w:t>
+      </w:r>
+      <w:r>
+        <w:t>deleted point).</w:t>
+      </w:r>
+    </w:p>
+    <w:p>
+      <w:pPr>
+        <w:pStyle w:val="Nagwek2"/>
+        <w:numPr>
+          <w:ilvl w:val="1"/>
+          <w:numId w:val="11"/>
+        </w:numPr>
+      </w:pPr>
+      <w:r>
+        <w:t xml:space="preserve">Function </w:t>
+      </w:r>
+      <w:r>
+        <w:rPr>
+          <w:i/>
+          <w:iCs/>
+        </w:rPr>
+        <w:t>pick_manual</w:t>
       </w:r>
       <w:r>
         <w:t>.</w:t>
+      </w:r>
+    </w:p>
+    <w:p>
+      <w:r>
+        <w:t>The function is use</w:t>
+      </w:r>
+      <w:r>
+        <w:t>d</w:t>
+      </w:r>
+      <w:r>
+        <w:t xml:space="preserve"> in</w:t>
+      </w:r>
+      <w:r>
+        <w:t xml:space="preserve"> the</w:t>
+      </w:r>
+      <w:r>
+        <w:t xml:space="preserve"> process of accepting manually chosen peaks </w:t>
+      </w:r>
+      <w:r>
+        <w:t>for</w:t>
+      </w:r>
+      <w:r>
+        <w:t xml:space="preserve"> the</w:t>
+      </w:r>
+      <w:r>
+        <w:t xml:space="preserve"> p</w:t>
+      </w:r>
+      <w:r>
+        <w:t>u</w:t>
+      </w:r>
+      <w:r>
+        <w:t>rpose of saving calculations based on the choices. The function has one parameter</w:t>
+      </w:r>
+      <w:r>
+        <w:t>:</w:t>
+      </w:r>
+    </w:p>
+    <w:p>
+      <w:pPr>
+        <w:pStyle w:val="Akapitzlist"/>
+        <w:numPr>
+          <w:ilvl w:val="0"/>
+          <w:numId w:val="25"/>
+        </w:numPr>
+      </w:pPr>
+      <w:r>
+        <w:rPr>
+          <w:i/>
+          <w:iCs/>
+        </w:rPr>
+        <w:t>prev_nb</w:t>
+      </w:r>
+      <w:r>
+        <w:rPr>
+          <w:i/>
+          <w:iCs/>
+        </w:rPr>
+        <w:t xml:space="preserve"> </w:t>
+      </w:r>
+      <w:r>
+        <w:t xml:space="preserve">–measurement </w:t>
+      </w:r>
+      <w:r>
+        <w:t xml:space="preserve">number </w:t>
+      </w:r>
+      <w:r>
+        <w:t>for which peaks have been accepted</w:t>
+      </w:r>
+    </w:p>
+    <w:p>
+      <w:r>
+        <w:drawing>
+          <wp:inline distT="0" distB="0" distL="0" distR="0" wp14:anchorId="056CA67D" wp14:editId="5DEECC38">
+            <wp:extent cx="5760720" cy="2269490"/>
+            <wp:effectExtent l="0" t="0" r="0" b="0"/>
+            <wp:docPr id="356551697" name="Obraz 1" descr="Obraz zawierający tekst, zrzut ekranu, Czcionka&#10;&#10;Opis wygenerowany automatycznie"/>
+            <wp:cNvGraphicFramePr>
+              <a:graphicFrameLocks xmlns:a="http://schemas.openxmlformats.org/drawingml/2006/main" noChangeAspect="1"/>
+            </wp:cNvGraphicFramePr>
+            <a:graphic xmlns:a="http://schemas.openxmlformats.org/drawingml/2006/main">
+              <a:graphicData uri="http://schemas.openxmlformats.org/drawingml/2006/picture">
+                <pic:pic xmlns:pic="http://schemas.openxmlformats.org/drawingml/2006/picture">
+                  <pic:nvPicPr>
+                    <pic:cNvPr id="356551697" name="Obraz 1" descr="Obraz zawierający tekst, zrzut ekranu, Czcionka&#10;&#10;Opis wygenerowany automatycznie"/>
+                    <pic:cNvPicPr/>
+                  </pic:nvPicPr>
+                  <pic:blipFill>
+                    <a:blip r:embed="rId25"/>
+                    <a:stretch>
+                      <a:fillRect/>
+                    </a:stretch>
+                  </pic:blipFill>
+                  <pic:spPr>
+                    <a:xfrm>
+                      <a:off x="0" y="0"/>
+                      <a:ext cx="5760720" cy="2269490"/>
+                    </a:xfrm>
+                    <a:prstGeom prst="rect">
+                      <a:avLst/>
+                    </a:prstGeom>
+                  </pic:spPr>
+                </pic:pic>
+              </a:graphicData>
+            </a:graphic>
+          </wp:inline>
+        </w:drawing>
+      </w:r>
+    </w:p>
+    <w:p>
+      <w:pPr>
+        <w:jc w:val="center"/>
+        <w:rPr>
+          <w:sz w:val="20"/>
+          <w:szCs w:val="20"/>
+        </w:rPr>
+      </w:pPr>
+      <w:r>
+        <w:rPr>
+          <w:b/>
+          <w:bCs/>
+          <w:sz w:val="20"/>
+          <w:szCs w:val="20"/>
+        </w:rPr>
+        <w:t>Figure 1</w:t>
+      </w:r>
+      <w:r>
+        <w:rPr>
+          <w:b/>
+          <w:bCs/>
+          <w:sz w:val="20"/>
+          <w:szCs w:val="20"/>
+        </w:rPr>
+        <w:t>6</w:t>
+      </w:r>
+      <w:r>
+        <w:rPr>
+          <w:b/>
+          <w:bCs/>
+          <w:sz w:val="20"/>
+          <w:szCs w:val="20"/>
+        </w:rPr>
+        <w:t xml:space="preserve">. </w:t>
+      </w:r>
+      <w:r>
+        <w:rPr>
+          <w:sz w:val="20"/>
+          <w:szCs w:val="20"/>
+        </w:rPr>
+        <w:t xml:space="preserve">Function </w:t>
+      </w:r>
+      <w:r>
+        <w:rPr>
+          <w:i/>
+          <w:iCs/>
+          <w:sz w:val="20"/>
+          <w:szCs w:val="20"/>
+        </w:rPr>
+        <w:t>pick_manual</w:t>
+      </w:r>
+      <w:r>
+        <w:rPr>
+          <w:sz w:val="20"/>
+          <w:szCs w:val="20"/>
+        </w:rPr>
+        <w:t>.</w:t>
+      </w:r>
+    </w:p>
+    <w:p>
+      <w:r>
+        <w:t xml:space="preserve">The global variable  </w:t>
+      </w:r>
+      <w:r>
+        <w:rPr>
+          <w:i/>
+          <w:iCs/>
+        </w:rPr>
+        <w:t>man_nb</w:t>
+      </w:r>
+      <w:r>
+        <w:t xml:space="preserve"> is </w:t>
+      </w:r>
+      <w:r>
+        <w:t>created to provide information on the number of analyzed spectra</w:t>
+      </w:r>
+      <w:r>
+        <w:t xml:space="preserve">. </w:t>
+      </w:r>
+      <w:r>
+        <w:t>It</w:t>
+      </w:r>
+      <w:r>
+        <w:t xml:space="preserve"> allows the detection mode to end at the appropriate moment</w:t>
+      </w:r>
+      <w:r>
+        <w:t xml:space="preserve"> and repetition of analysis for the spectra in case of some errors in detection.</w:t>
+      </w:r>
+    </w:p>
+    <w:p>
+      <w:pPr>
+        <w:pStyle w:val="Nagwek3"/>
+        <w:numPr>
+          <w:ilvl w:val="2"/>
+          <w:numId w:val="11"/>
+        </w:numPr>
+      </w:pPr>
+      <w:r>
+        <w:t xml:space="preserve">Rejection of </w:t>
+      </w:r>
+      <w:r>
+        <w:t>automatically found peaks by the user</w:t>
+      </w:r>
+      <w:r>
+        <w:t>.</w:t>
+      </w:r>
+    </w:p>
+    <w:p>
+      <w:r>
+        <w:t xml:space="preserve">If the user chooses two peaks their heights are used for calculations and the results are saved in the </w:t>
+      </w:r>
+      <w:r>
+        <w:rPr>
+          <w:i/>
+          <w:iCs/>
+        </w:rPr>
+        <w:t>RL3_tab</w:t>
+      </w:r>
+      <w:r>
+        <w:t xml:space="preserve"> list. Moreover, the positions of the peaks are saved in the dictionary </w:t>
+      </w:r>
+      <w:r>
+        <w:rPr>
+          <w:i/>
+          <w:iCs/>
+        </w:rPr>
+        <w:t>man_peaks</w:t>
+      </w:r>
+      <w:r>
+        <w:t>.</w:t>
+      </w:r>
+    </w:p>
+    <w:p>
+      <w:r>
+        <w:t xml:space="preserve">If the user chooses not exactly two peaks, </w:t>
+      </w:r>
+      <w:r>
+        <w:t xml:space="preserve">the </w:t>
+      </w:r>
+      <w:r>
+        <w:t xml:space="preserve">pop-up window is displayed and the </w:t>
+      </w:r>
+      <w:r>
+        <w:rPr>
+          <w:i/>
+          <w:iCs/>
+        </w:rPr>
+        <w:t>man_nb</w:t>
+      </w:r>
+      <w:r>
+        <w:t xml:space="preserve"> variable is decremented by one wh</w:t>
+      </w:r>
+      <w:r>
+        <w:t>ich</w:t>
+      </w:r>
+      <w:r>
+        <w:t xml:space="preserve"> allows for repetition of the analysis. </w:t>
+      </w:r>
+    </w:p>
+    <w:p>
+      <w:pPr>
+        <w:pStyle w:val="Nagwek3"/>
+        <w:numPr>
+          <w:ilvl w:val="2"/>
+          <w:numId w:val="11"/>
+        </w:numPr>
+      </w:pPr>
+      <w:r>
+        <w:t>Acceptance of automatically found peaks by the user.</w:t>
+      </w:r>
+    </w:p>
+    <w:p>
+      <w:r>
+        <w:t xml:space="preserve">To accept automatically found peaks user should not select any peak. In that case, </w:t>
+      </w:r>
+      <w:r>
+        <w:t xml:space="preserve">heights </w:t>
+      </w:r>
+      <w:r>
+        <w:t xml:space="preserve">of </w:t>
+      </w:r>
+      <w:r>
+        <w:t xml:space="preserve">automatically searched </w:t>
+      </w:r>
+      <w:r>
+        <w:t xml:space="preserve">peaks </w:t>
+      </w:r>
+      <w:r>
+        <w:t xml:space="preserve">are used for calculations and the results are saved in the </w:t>
+      </w:r>
+      <w:r>
+        <w:rPr>
+          <w:i/>
+          <w:iCs/>
+        </w:rPr>
+        <w:t>RL3_tab</w:t>
+      </w:r>
+      <w:r>
+        <w:t xml:space="preserve"> list. </w:t>
+      </w:r>
+      <w:r>
+        <w:t>The</w:t>
+      </w:r>
+      <w:r>
+        <w:t xml:space="preserve"> positions of the peaks are saved in the dictionary </w:t>
+      </w:r>
+      <w:r>
+        <w:rPr>
+          <w:i/>
+          <w:iCs/>
+        </w:rPr>
+        <w:t>man_peaks</w:t>
+      </w:r>
+      <w:r>
+        <w:t>.</w:t>
+      </w:r>
+      <w:r>
+        <w:t xml:space="preserve"> If the automatic detection was failed, the pop-up window is displayed and </w:t>
+      </w:r>
+      <w:r>
+        <w:rPr>
+          <w:i/>
+          <w:iCs/>
+        </w:rPr>
+        <w:t>man_nb</w:t>
+      </w:r>
+      <w:r>
+        <w:t xml:space="preserve"> variable is decremented by one what allows for repetition of the analysis</w:t>
+      </w:r>
+      <w:r>
+        <w:t>, instead of this.</w:t>
       </w:r>
     </w:p>
     <w:p/>
@@ -1587,7 +4572,6 @@
     <w:p>
       <w:pPr>
         <w:ind w:left="360"/>
-        <w:jc w:val="center"/>
       </w:pPr>
     </w:p>
     <w:sectPr>
@@ -1603,6 +4587,119 @@
 <file path=word/numbering.xml><?xml version="1.0" encoding="utf-8"?>
 <w:numbering xmlns:wpc="http://schemas.microsoft.com/office/word/2010/wordprocessingCanvas" xmlns:cx="http://schemas.microsoft.com/office/drawing/2014/chartex" xmlns:cx1="http://schemas.microsoft.com/office/drawing/2015/9/8/chartex" xmlns:cx2="http://schemas.microsoft.com/office/drawing/2015/10/21/chartex" xmlns:cx3="http://schemas.microsoft.com/office/drawing/2016/5/9/chartex" xmlns:cx4="http://schemas.microsoft.com/office/drawing/2016/5/10/chartex" xmlns:cx5="http://schemas.microsoft.com/office/drawing/2016/5/11/chartex" xmlns:cx6="http://schemas.microsoft.com/office/drawing/2016/5/12/chartex" xmlns:cx7="http://schemas.microsoft.com/office/drawing/2016/5/13/chartex" xmlns:cx8="http://schemas.microsoft.com/office/drawing/2016/5/14/chartex" xmlns:mc="http://schemas.openxmlformats.org/markup-compatibility/2006" xmlns:aink="http://schemas.microsoft.com/office/drawing/2016/ink" xmlns:am3d="http://schemas.microsoft.com/office/drawing/2017/model3d" xmlns:o="urn:schemas-microsoft-com:office:office" xmlns:oel="http://schemas.microsoft.com/office/2019/extlst" xmlns:r="http://schemas.openxmlformats.org/officeDocument/2006/relationships" xmlns:m="http://schemas.openxmlformats.org/officeDocument/2006/math" xmlns:v="urn:schemas-microsoft-com:vml" xmlns:wp14="http://schemas.microsoft.com/office/word/2010/wordprocessingDrawing" xmlns:wp="http://schemas.openxmlformats.org/drawingml/2006/wordprocessingDrawing" xmlns:w10="urn:schemas-microsoft-com:office:word" xmlns:w="http://schemas.openxmlformats.org/wordprocessingml/2006/main" xmlns:w14="http://schemas.microsoft.com/office/word/2010/wordml" xmlns:w15="http://schemas.microsoft.com/office/word/2012/wordml" xmlns:w16cex="http://schemas.microsoft.com/office/word/2018/wordml/cex" xmlns:w16cid="http://schemas.microsoft.com/office/word/2016/wordml/cid" xmlns:w16="http://schemas.microsoft.com/office/word/2018/wordml" xmlns:w16sdtdh="http://schemas.microsoft.com/office/word/2020/wordml/sdtdatahash" xmlns:w16se="http://schemas.microsoft.com/office/word/2015/wordml/symex" xmlns:wpg="http://schemas.microsoft.com/office/word/2010/wordprocessingGroup" xmlns:wpi="http://schemas.microsoft.com/office/word/2010/wordprocessingInk" xmlns:wne="http://schemas.microsoft.com/office/word/2006/wordml" xmlns:wps="http://schemas.microsoft.com/office/word/2010/wordprocessingShape" mc:Ignorable="w14 w15 w16se w16cid w16 w16cex w16sdtdh wp14">
   <w:abstractNum w:abstractNumId="0" w15:restartNumberingAfterBreak="0">
+    <w:nsid w:val="065173C9"/>
+    <w:multiLevelType w:val="hybridMultilevel"/>
+    <w:tmpl w:val="897E14F0"/>
+    <w:lvl w:ilvl="0" w:tplc="04150001">
+      <w:start w:val="1"/>
+      <w:numFmt w:val="bullet"/>
+      <w:lvlText w:val=""/>
+      <w:lvlJc w:val="left"/>
+      <w:pPr>
+        <w:ind w:left="1428" w:hanging="360"/>
+      </w:pPr>
+      <w:rPr>
+        <w:rFonts w:ascii="Symbol" w:hAnsi="Symbol" w:hint="default"/>
+      </w:rPr>
+    </w:lvl>
+    <w:lvl w:ilvl="1" w:tplc="04150003" w:tentative="1">
+      <w:start w:val="1"/>
+      <w:numFmt w:val="bullet"/>
+      <w:lvlText w:val="o"/>
+      <w:lvlJc w:val="left"/>
+      <w:pPr>
+        <w:ind w:left="2148" w:hanging="360"/>
+      </w:pPr>
+      <w:rPr>
+        <w:rFonts w:ascii="Courier New" w:hAnsi="Courier New" w:cs="Courier New" w:hint="default"/>
+      </w:rPr>
+    </w:lvl>
+    <w:lvl w:ilvl="2" w:tplc="04150005" w:tentative="1">
+      <w:start w:val="1"/>
+      <w:numFmt w:val="bullet"/>
+      <w:lvlText w:val=""/>
+      <w:lvlJc w:val="left"/>
+      <w:pPr>
+        <w:ind w:left="2868" w:hanging="360"/>
+      </w:pPr>
+      <w:rPr>
+        <w:rFonts w:ascii="Wingdings" w:hAnsi="Wingdings" w:hint="default"/>
+      </w:rPr>
+    </w:lvl>
+    <w:lvl w:ilvl="3" w:tplc="04150001" w:tentative="1">
+      <w:start w:val="1"/>
+      <w:numFmt w:val="bullet"/>
+      <w:lvlText w:val=""/>
+      <w:lvlJc w:val="left"/>
+      <w:pPr>
+        <w:ind w:left="3588" w:hanging="360"/>
+      </w:pPr>
+      <w:rPr>
+        <w:rFonts w:ascii="Symbol" w:hAnsi="Symbol" w:hint="default"/>
+      </w:rPr>
+    </w:lvl>
+    <w:lvl w:ilvl="4" w:tplc="04150003" w:tentative="1">
+      <w:start w:val="1"/>
+      <w:numFmt w:val="bullet"/>
+      <w:lvlText w:val="o"/>
+      <w:lvlJc w:val="left"/>
+      <w:pPr>
+        <w:ind w:left="4308" w:hanging="360"/>
+      </w:pPr>
+      <w:rPr>
+        <w:rFonts w:ascii="Courier New" w:hAnsi="Courier New" w:cs="Courier New" w:hint="default"/>
+      </w:rPr>
+    </w:lvl>
+    <w:lvl w:ilvl="5" w:tplc="04150005" w:tentative="1">
+      <w:start w:val="1"/>
+      <w:numFmt w:val="bullet"/>
+      <w:lvlText w:val=""/>
+      <w:lvlJc w:val="left"/>
+      <w:pPr>
+        <w:ind w:left="5028" w:hanging="360"/>
+      </w:pPr>
+      <w:rPr>
+        <w:rFonts w:ascii="Wingdings" w:hAnsi="Wingdings" w:hint="default"/>
+      </w:rPr>
+    </w:lvl>
+    <w:lvl w:ilvl="6" w:tplc="04150001" w:tentative="1">
+      <w:start w:val="1"/>
+      <w:numFmt w:val="bullet"/>
+      <w:lvlText w:val=""/>
+      <w:lvlJc w:val="left"/>
+      <w:pPr>
+        <w:ind w:left="5748" w:hanging="360"/>
+      </w:pPr>
+      <w:rPr>
+        <w:rFonts w:ascii="Symbol" w:hAnsi="Symbol" w:hint="default"/>
+      </w:rPr>
+    </w:lvl>
+    <w:lvl w:ilvl="7" w:tplc="04150003" w:tentative="1">
+      <w:start w:val="1"/>
+      <w:numFmt w:val="bullet"/>
+      <w:lvlText w:val="o"/>
+      <w:lvlJc w:val="left"/>
+      <w:pPr>
+        <w:ind w:left="6468" w:hanging="360"/>
+      </w:pPr>
+      <w:rPr>
+        <w:rFonts w:ascii="Courier New" w:hAnsi="Courier New" w:cs="Courier New" w:hint="default"/>
+      </w:rPr>
+    </w:lvl>
+    <w:lvl w:ilvl="8" w:tplc="04150005" w:tentative="1">
+      <w:start w:val="1"/>
+      <w:numFmt w:val="bullet"/>
+      <w:lvlText w:val=""/>
+      <w:lvlJc w:val="left"/>
+      <w:pPr>
+        <w:ind w:left="7188" w:hanging="360"/>
+      </w:pPr>
+      <w:rPr>
+        <w:rFonts w:ascii="Wingdings" w:hAnsi="Wingdings" w:hint="default"/>
+      </w:rPr>
+    </w:lvl>
+  </w:abstractNum>
+  <w:abstractNum w:abstractNumId="1" w15:restartNumberingAfterBreak="0">
     <w:nsid w:val="06AC232C"/>
     <w:multiLevelType w:val="hybridMultilevel"/>
     <w:tmpl w:val="ED80C76C"/>
@@ -1715,7 +4812,7 @@
       </w:rPr>
     </w:lvl>
   </w:abstractNum>
-  <w:abstractNum w:abstractNumId="1" w15:restartNumberingAfterBreak="0">
+  <w:abstractNum w:abstractNumId="2" w15:restartNumberingAfterBreak="0">
     <w:nsid w:val="09554021"/>
     <w:multiLevelType w:val="hybridMultilevel"/>
     <w:tmpl w:val="09FA10C0"/>
@@ -1828,7 +4925,7 @@
       </w:rPr>
     </w:lvl>
   </w:abstractNum>
-  <w:abstractNum w:abstractNumId="2" w15:restartNumberingAfterBreak="0">
+  <w:abstractNum w:abstractNumId="3" w15:restartNumberingAfterBreak="0">
     <w:nsid w:val="10DF5E63"/>
     <w:multiLevelType w:val="hybridMultilevel"/>
     <w:tmpl w:val="A2E0E59E"/>
@@ -1941,7 +5038,120 @@
       </w:rPr>
     </w:lvl>
   </w:abstractNum>
-  <w:abstractNum w:abstractNumId="3" w15:restartNumberingAfterBreak="0">
+  <w:abstractNum w:abstractNumId="4" w15:restartNumberingAfterBreak="0">
+    <w:nsid w:val="1DC5332A"/>
+    <w:multiLevelType w:val="hybridMultilevel"/>
+    <w:tmpl w:val="02A4AA6A"/>
+    <w:lvl w:ilvl="0" w:tplc="04150001">
+      <w:start w:val="1"/>
+      <w:numFmt w:val="bullet"/>
+      <w:lvlText w:val=""/>
+      <w:lvlJc w:val="left"/>
+      <w:pPr>
+        <w:ind w:left="1428" w:hanging="360"/>
+      </w:pPr>
+      <w:rPr>
+        <w:rFonts w:ascii="Symbol" w:hAnsi="Symbol" w:hint="default"/>
+      </w:rPr>
+    </w:lvl>
+    <w:lvl w:ilvl="1" w:tplc="04150003" w:tentative="1">
+      <w:start w:val="1"/>
+      <w:numFmt w:val="bullet"/>
+      <w:lvlText w:val="o"/>
+      <w:lvlJc w:val="left"/>
+      <w:pPr>
+        <w:ind w:left="2148" w:hanging="360"/>
+      </w:pPr>
+      <w:rPr>
+        <w:rFonts w:ascii="Courier New" w:hAnsi="Courier New" w:cs="Courier New" w:hint="default"/>
+      </w:rPr>
+    </w:lvl>
+    <w:lvl w:ilvl="2" w:tplc="04150005" w:tentative="1">
+      <w:start w:val="1"/>
+      <w:numFmt w:val="bullet"/>
+      <w:lvlText w:val=""/>
+      <w:lvlJc w:val="left"/>
+      <w:pPr>
+        <w:ind w:left="2868" w:hanging="360"/>
+      </w:pPr>
+      <w:rPr>
+        <w:rFonts w:ascii="Wingdings" w:hAnsi="Wingdings" w:hint="default"/>
+      </w:rPr>
+    </w:lvl>
+    <w:lvl w:ilvl="3" w:tplc="04150001" w:tentative="1">
+      <w:start w:val="1"/>
+      <w:numFmt w:val="bullet"/>
+      <w:lvlText w:val=""/>
+      <w:lvlJc w:val="left"/>
+      <w:pPr>
+        <w:ind w:left="3588" w:hanging="360"/>
+      </w:pPr>
+      <w:rPr>
+        <w:rFonts w:ascii="Symbol" w:hAnsi="Symbol" w:hint="default"/>
+      </w:rPr>
+    </w:lvl>
+    <w:lvl w:ilvl="4" w:tplc="04150003" w:tentative="1">
+      <w:start w:val="1"/>
+      <w:numFmt w:val="bullet"/>
+      <w:lvlText w:val="o"/>
+      <w:lvlJc w:val="left"/>
+      <w:pPr>
+        <w:ind w:left="4308" w:hanging="360"/>
+      </w:pPr>
+      <w:rPr>
+        <w:rFonts w:ascii="Courier New" w:hAnsi="Courier New" w:cs="Courier New" w:hint="default"/>
+      </w:rPr>
+    </w:lvl>
+    <w:lvl w:ilvl="5" w:tplc="04150005" w:tentative="1">
+      <w:start w:val="1"/>
+      <w:numFmt w:val="bullet"/>
+      <w:lvlText w:val=""/>
+      <w:lvlJc w:val="left"/>
+      <w:pPr>
+        <w:ind w:left="5028" w:hanging="360"/>
+      </w:pPr>
+      <w:rPr>
+        <w:rFonts w:ascii="Wingdings" w:hAnsi="Wingdings" w:hint="default"/>
+      </w:rPr>
+    </w:lvl>
+    <w:lvl w:ilvl="6" w:tplc="04150001" w:tentative="1">
+      <w:start w:val="1"/>
+      <w:numFmt w:val="bullet"/>
+      <w:lvlText w:val=""/>
+      <w:lvlJc w:val="left"/>
+      <w:pPr>
+        <w:ind w:left="5748" w:hanging="360"/>
+      </w:pPr>
+      <w:rPr>
+        <w:rFonts w:ascii="Symbol" w:hAnsi="Symbol" w:hint="default"/>
+      </w:rPr>
+    </w:lvl>
+    <w:lvl w:ilvl="7" w:tplc="04150003" w:tentative="1">
+      <w:start w:val="1"/>
+      <w:numFmt w:val="bullet"/>
+      <w:lvlText w:val="o"/>
+      <w:lvlJc w:val="left"/>
+      <w:pPr>
+        <w:ind w:left="6468" w:hanging="360"/>
+      </w:pPr>
+      <w:rPr>
+        <w:rFonts w:ascii="Courier New" w:hAnsi="Courier New" w:cs="Courier New" w:hint="default"/>
+      </w:rPr>
+    </w:lvl>
+    <w:lvl w:ilvl="8" w:tplc="04150005" w:tentative="1">
+      <w:start w:val="1"/>
+      <w:numFmt w:val="bullet"/>
+      <w:lvlText w:val=""/>
+      <w:lvlJc w:val="left"/>
+      <w:pPr>
+        <w:ind w:left="7188" w:hanging="360"/>
+      </w:pPr>
+      <w:rPr>
+        <w:rFonts w:ascii="Wingdings" w:hAnsi="Wingdings" w:hint="default"/>
+      </w:rPr>
+    </w:lvl>
+  </w:abstractNum>
+  <w:abstractNum w:abstractNumId="5" w15:restartNumberingAfterBreak="0">
     <w:nsid w:val="1E0859D9"/>
     <w:multiLevelType w:val="hybridMultilevel"/>
     <w:tmpl w:val="F7F88346"/>
@@ -2030,7 +5240,7 @@
       </w:pPr>
     </w:lvl>
   </w:abstractNum>
-  <w:abstractNum w:abstractNumId="4" w15:restartNumberingAfterBreak="0">
+  <w:abstractNum w:abstractNumId="6" w15:restartNumberingAfterBreak="0">
     <w:nsid w:val="1F274674"/>
     <w:multiLevelType w:val="hybridMultilevel"/>
     <w:tmpl w:val="1E74CB56"/>
@@ -2143,7 +5353,7 @@
       </w:rPr>
     </w:lvl>
   </w:abstractNum>
-  <w:abstractNum w:abstractNumId="5" w15:restartNumberingAfterBreak="0">
+  <w:abstractNum w:abstractNumId="7" w15:restartNumberingAfterBreak="0">
     <w:nsid w:val="23547A1A"/>
     <w:multiLevelType w:val="hybridMultilevel"/>
     <w:tmpl w:val="69B6E388"/>
@@ -2232,7 +5442,120 @@
       </w:pPr>
     </w:lvl>
   </w:abstractNum>
-  <w:abstractNum w:abstractNumId="6" w15:restartNumberingAfterBreak="0">
+  <w:abstractNum w:abstractNumId="8" w15:restartNumberingAfterBreak="0">
+    <w:nsid w:val="24E47B03"/>
+    <w:multiLevelType w:val="hybridMultilevel"/>
+    <w:tmpl w:val="CA189E24"/>
+    <w:lvl w:ilvl="0" w:tplc="04150001">
+      <w:start w:val="1"/>
+      <w:numFmt w:val="bullet"/>
+      <w:lvlText w:val=""/>
+      <w:lvlJc w:val="left"/>
+      <w:pPr>
+        <w:ind w:left="1428" w:hanging="360"/>
+      </w:pPr>
+      <w:rPr>
+        <w:rFonts w:ascii="Symbol" w:hAnsi="Symbol" w:hint="default"/>
+      </w:rPr>
+    </w:lvl>
+    <w:lvl w:ilvl="1" w:tplc="04150003" w:tentative="1">
+      <w:start w:val="1"/>
+      <w:numFmt w:val="bullet"/>
+      <w:lvlText w:val="o"/>
+      <w:lvlJc w:val="left"/>
+      <w:pPr>
+        <w:ind w:left="2148" w:hanging="360"/>
+      </w:pPr>
+      <w:rPr>
+        <w:rFonts w:ascii="Courier New" w:hAnsi="Courier New" w:cs="Courier New" w:hint="default"/>
+      </w:rPr>
+    </w:lvl>
+    <w:lvl w:ilvl="2" w:tplc="04150005" w:tentative="1">
+      <w:start w:val="1"/>
+      <w:numFmt w:val="bullet"/>
+      <w:lvlText w:val=""/>
+      <w:lvlJc w:val="left"/>
+      <w:pPr>
+        <w:ind w:left="2868" w:hanging="360"/>
+      </w:pPr>
+      <w:rPr>
+        <w:rFonts w:ascii="Wingdings" w:hAnsi="Wingdings" w:hint="default"/>
+      </w:rPr>
+    </w:lvl>
+    <w:lvl w:ilvl="3" w:tplc="04150001" w:tentative="1">
+      <w:start w:val="1"/>
+      <w:numFmt w:val="bullet"/>
+      <w:lvlText w:val=""/>
+      <w:lvlJc w:val="left"/>
+      <w:pPr>
+        <w:ind w:left="3588" w:hanging="360"/>
+      </w:pPr>
+      <w:rPr>
+        <w:rFonts w:ascii="Symbol" w:hAnsi="Symbol" w:hint="default"/>
+      </w:rPr>
+    </w:lvl>
+    <w:lvl w:ilvl="4" w:tplc="04150003" w:tentative="1">
+      <w:start w:val="1"/>
+      <w:numFmt w:val="bullet"/>
+      <w:lvlText w:val="o"/>
+      <w:lvlJc w:val="left"/>
+      <w:pPr>
+        <w:ind w:left="4308" w:hanging="360"/>
+      </w:pPr>
+      <w:rPr>
+        <w:rFonts w:ascii="Courier New" w:hAnsi="Courier New" w:cs="Courier New" w:hint="default"/>
+      </w:rPr>
+    </w:lvl>
+    <w:lvl w:ilvl="5" w:tplc="04150005" w:tentative="1">
+      <w:start w:val="1"/>
+      <w:numFmt w:val="bullet"/>
+      <w:lvlText w:val=""/>
+      <w:lvlJc w:val="left"/>
+      <w:pPr>
+        <w:ind w:left="5028" w:hanging="360"/>
+      </w:pPr>
+      <w:rPr>
+        <w:rFonts w:ascii="Wingdings" w:hAnsi="Wingdings" w:hint="default"/>
+      </w:rPr>
+    </w:lvl>
+    <w:lvl w:ilvl="6" w:tplc="04150001" w:tentative="1">
+      <w:start w:val="1"/>
+      <w:numFmt w:val="bullet"/>
+      <w:lvlText w:val=""/>
+      <w:lvlJc w:val="left"/>
+      <w:pPr>
+        <w:ind w:left="5748" w:hanging="360"/>
+      </w:pPr>
+      <w:rPr>
+        <w:rFonts w:ascii="Symbol" w:hAnsi="Symbol" w:hint="default"/>
+      </w:rPr>
+    </w:lvl>
+    <w:lvl w:ilvl="7" w:tplc="04150003" w:tentative="1">
+      <w:start w:val="1"/>
+      <w:numFmt w:val="bullet"/>
+      <w:lvlText w:val="o"/>
+      <w:lvlJc w:val="left"/>
+      <w:pPr>
+        <w:ind w:left="6468" w:hanging="360"/>
+      </w:pPr>
+      <w:rPr>
+        <w:rFonts w:ascii="Courier New" w:hAnsi="Courier New" w:cs="Courier New" w:hint="default"/>
+      </w:rPr>
+    </w:lvl>
+    <w:lvl w:ilvl="8" w:tplc="04150005" w:tentative="1">
+      <w:start w:val="1"/>
+      <w:numFmt w:val="bullet"/>
+      <w:lvlText w:val=""/>
+      <w:lvlJc w:val="left"/>
+      <w:pPr>
+        <w:ind w:left="7188" w:hanging="360"/>
+      </w:pPr>
+      <w:rPr>
+        <w:rFonts w:ascii="Wingdings" w:hAnsi="Wingdings" w:hint="default"/>
+      </w:rPr>
+    </w:lvl>
+  </w:abstractNum>
+  <w:abstractNum w:abstractNumId="9" w15:restartNumberingAfterBreak="0">
     <w:nsid w:val="26887067"/>
     <w:multiLevelType w:val="hybridMultilevel"/>
     <w:tmpl w:val="FC96AF1C"/>
@@ -2345,7 +5668,120 @@
       </w:rPr>
     </w:lvl>
   </w:abstractNum>
-  <w:abstractNum w:abstractNumId="7" w15:restartNumberingAfterBreak="0">
+  <w:abstractNum w:abstractNumId="10" w15:restartNumberingAfterBreak="0">
+    <w:nsid w:val="340E2FBA"/>
+    <w:multiLevelType w:val="hybridMultilevel"/>
+    <w:tmpl w:val="54D84154"/>
+    <w:lvl w:ilvl="0" w:tplc="04150001">
+      <w:start w:val="1"/>
+      <w:numFmt w:val="bullet"/>
+      <w:lvlText w:val=""/>
+      <w:lvlJc w:val="left"/>
+      <w:pPr>
+        <w:ind w:left="1428" w:hanging="360"/>
+      </w:pPr>
+      <w:rPr>
+        <w:rFonts w:ascii="Symbol" w:hAnsi="Symbol" w:hint="default"/>
+      </w:rPr>
+    </w:lvl>
+    <w:lvl w:ilvl="1" w:tplc="04150003" w:tentative="1">
+      <w:start w:val="1"/>
+      <w:numFmt w:val="bullet"/>
+      <w:lvlText w:val="o"/>
+      <w:lvlJc w:val="left"/>
+      <w:pPr>
+        <w:ind w:left="2148" w:hanging="360"/>
+      </w:pPr>
+      <w:rPr>
+        <w:rFonts w:ascii="Courier New" w:hAnsi="Courier New" w:cs="Courier New" w:hint="default"/>
+      </w:rPr>
+    </w:lvl>
+    <w:lvl w:ilvl="2" w:tplc="04150005" w:tentative="1">
+      <w:start w:val="1"/>
+      <w:numFmt w:val="bullet"/>
+      <w:lvlText w:val=""/>
+      <w:lvlJc w:val="left"/>
+      <w:pPr>
+        <w:ind w:left="2868" w:hanging="360"/>
+      </w:pPr>
+      <w:rPr>
+        <w:rFonts w:ascii="Wingdings" w:hAnsi="Wingdings" w:hint="default"/>
+      </w:rPr>
+    </w:lvl>
+    <w:lvl w:ilvl="3" w:tplc="04150001" w:tentative="1">
+      <w:start w:val="1"/>
+      <w:numFmt w:val="bullet"/>
+      <w:lvlText w:val=""/>
+      <w:lvlJc w:val="left"/>
+      <w:pPr>
+        <w:ind w:left="3588" w:hanging="360"/>
+      </w:pPr>
+      <w:rPr>
+        <w:rFonts w:ascii="Symbol" w:hAnsi="Symbol" w:hint="default"/>
+      </w:rPr>
+    </w:lvl>
+    <w:lvl w:ilvl="4" w:tplc="04150003" w:tentative="1">
+      <w:start w:val="1"/>
+      <w:numFmt w:val="bullet"/>
+      <w:lvlText w:val="o"/>
+      <w:lvlJc w:val="left"/>
+      <w:pPr>
+        <w:ind w:left="4308" w:hanging="360"/>
+      </w:pPr>
+      <w:rPr>
+        <w:rFonts w:ascii="Courier New" w:hAnsi="Courier New" w:cs="Courier New" w:hint="default"/>
+      </w:rPr>
+    </w:lvl>
+    <w:lvl w:ilvl="5" w:tplc="04150005" w:tentative="1">
+      <w:start w:val="1"/>
+      <w:numFmt w:val="bullet"/>
+      <w:lvlText w:val=""/>
+      <w:lvlJc w:val="left"/>
+      <w:pPr>
+        <w:ind w:left="5028" w:hanging="360"/>
+      </w:pPr>
+      <w:rPr>
+        <w:rFonts w:ascii="Wingdings" w:hAnsi="Wingdings" w:hint="default"/>
+      </w:rPr>
+    </w:lvl>
+    <w:lvl w:ilvl="6" w:tplc="04150001" w:tentative="1">
+      <w:start w:val="1"/>
+      <w:numFmt w:val="bullet"/>
+      <w:lvlText w:val=""/>
+      <w:lvlJc w:val="left"/>
+      <w:pPr>
+        <w:ind w:left="5748" w:hanging="360"/>
+      </w:pPr>
+      <w:rPr>
+        <w:rFonts w:ascii="Symbol" w:hAnsi="Symbol" w:hint="default"/>
+      </w:rPr>
+    </w:lvl>
+    <w:lvl w:ilvl="7" w:tplc="04150003" w:tentative="1">
+      <w:start w:val="1"/>
+      <w:numFmt w:val="bullet"/>
+      <w:lvlText w:val="o"/>
+      <w:lvlJc w:val="left"/>
+      <w:pPr>
+        <w:ind w:left="6468" w:hanging="360"/>
+      </w:pPr>
+      <w:rPr>
+        <w:rFonts w:ascii="Courier New" w:hAnsi="Courier New" w:cs="Courier New" w:hint="default"/>
+      </w:rPr>
+    </w:lvl>
+    <w:lvl w:ilvl="8" w:tplc="04150005" w:tentative="1">
+      <w:start w:val="1"/>
+      <w:numFmt w:val="bullet"/>
+      <w:lvlText w:val=""/>
+      <w:lvlJc w:val="left"/>
+      <w:pPr>
+        <w:ind w:left="7188" w:hanging="360"/>
+      </w:pPr>
+      <w:rPr>
+        <w:rFonts w:ascii="Wingdings" w:hAnsi="Wingdings" w:hint="default"/>
+      </w:rPr>
+    </w:lvl>
+  </w:abstractNum>
+  <w:abstractNum w:abstractNumId="11" w15:restartNumberingAfterBreak="0">
     <w:nsid w:val="35177A16"/>
     <w:multiLevelType w:val="multilevel"/>
     <w:tmpl w:val="B8A8819A"/>
@@ -2466,7 +5902,7 @@
       </w:rPr>
     </w:lvl>
   </w:abstractNum>
-  <w:abstractNum w:abstractNumId="8" w15:restartNumberingAfterBreak="0">
+  <w:abstractNum w:abstractNumId="12" w15:restartNumberingAfterBreak="0">
     <w:nsid w:val="389F6074"/>
     <w:multiLevelType w:val="hybridMultilevel"/>
     <w:tmpl w:val="40C8AAB0"/>
@@ -2579,7 +6015,7 @@
       </w:rPr>
     </w:lvl>
   </w:abstractNum>
-  <w:abstractNum w:abstractNumId="9" w15:restartNumberingAfterBreak="0">
+  <w:abstractNum w:abstractNumId="13" w15:restartNumberingAfterBreak="0">
     <w:nsid w:val="3C43128F"/>
     <w:multiLevelType w:val="multilevel"/>
     <w:tmpl w:val="3886C75E"/>
@@ -2700,7 +6136,120 @@
       </w:rPr>
     </w:lvl>
   </w:abstractNum>
-  <w:abstractNum w:abstractNumId="10" w15:restartNumberingAfterBreak="0">
+  <w:abstractNum w:abstractNumId="14" w15:restartNumberingAfterBreak="0">
+    <w:nsid w:val="3ECE2AE8"/>
+    <w:multiLevelType w:val="multilevel"/>
+    <w:tmpl w:val="A14A27CA"/>
+    <w:lvl w:ilvl="0">
+      <w:start w:val="1"/>
+      <w:numFmt w:val="decimal"/>
+      <w:lvlText w:val="%1."/>
+      <w:lvlJc w:val="left"/>
+      <w:pPr>
+        <w:tabs>
+          <w:tab w:val="num" w:pos="720"/>
+        </w:tabs>
+        <w:ind w:left="720" w:hanging="360"/>
+      </w:pPr>
+    </w:lvl>
+    <w:lvl w:ilvl="1" w:tentative="1">
+      <w:start w:val="1"/>
+      <w:numFmt w:val="decimal"/>
+      <w:lvlText w:val="%2."/>
+      <w:lvlJc w:val="left"/>
+      <w:pPr>
+        <w:tabs>
+          <w:tab w:val="num" w:pos="1440"/>
+        </w:tabs>
+        <w:ind w:left="1440" w:hanging="360"/>
+      </w:pPr>
+    </w:lvl>
+    <w:lvl w:ilvl="2" w:tentative="1">
+      <w:start w:val="1"/>
+      <w:numFmt w:val="decimal"/>
+      <w:lvlText w:val="%3."/>
+      <w:lvlJc w:val="left"/>
+      <w:pPr>
+        <w:tabs>
+          <w:tab w:val="num" w:pos="2160"/>
+        </w:tabs>
+        <w:ind w:left="2160" w:hanging="360"/>
+      </w:pPr>
+    </w:lvl>
+    <w:lvl w:ilvl="3" w:tentative="1">
+      <w:start w:val="1"/>
+      <w:numFmt w:val="decimal"/>
+      <w:lvlText w:val="%4."/>
+      <w:lvlJc w:val="left"/>
+      <w:pPr>
+        <w:tabs>
+          <w:tab w:val="num" w:pos="2880"/>
+        </w:tabs>
+        <w:ind w:left="2880" w:hanging="360"/>
+      </w:pPr>
+    </w:lvl>
+    <w:lvl w:ilvl="4" w:tentative="1">
+      <w:start w:val="1"/>
+      <w:numFmt w:val="decimal"/>
+      <w:lvlText w:val="%5."/>
+      <w:lvlJc w:val="left"/>
+      <w:pPr>
+        <w:tabs>
+          <w:tab w:val="num" w:pos="3600"/>
+        </w:tabs>
+        <w:ind w:left="3600" w:hanging="360"/>
+      </w:pPr>
+    </w:lvl>
+    <w:lvl w:ilvl="5" w:tentative="1">
+      <w:start w:val="1"/>
+      <w:numFmt w:val="decimal"/>
+      <w:lvlText w:val="%6."/>
+      <w:lvlJc w:val="left"/>
+      <w:pPr>
+        <w:tabs>
+          <w:tab w:val="num" w:pos="4320"/>
+        </w:tabs>
+        <w:ind w:left="4320" w:hanging="360"/>
+      </w:pPr>
+    </w:lvl>
+    <w:lvl w:ilvl="6" w:tentative="1">
+      <w:start w:val="1"/>
+      <w:numFmt w:val="decimal"/>
+      <w:lvlText w:val="%7."/>
+      <w:lvlJc w:val="left"/>
+      <w:pPr>
+        <w:tabs>
+          <w:tab w:val="num" w:pos="5040"/>
+        </w:tabs>
+        <w:ind w:left="5040" w:hanging="360"/>
+      </w:pPr>
+    </w:lvl>
+    <w:lvl w:ilvl="7" w:tentative="1">
+      <w:start w:val="1"/>
+      <w:numFmt w:val="decimal"/>
+      <w:lvlText w:val="%8."/>
+      <w:lvlJc w:val="left"/>
+      <w:pPr>
+        <w:tabs>
+          <w:tab w:val="num" w:pos="5760"/>
+        </w:tabs>
+        <w:ind w:left="5760" w:hanging="360"/>
+      </w:pPr>
+    </w:lvl>
+    <w:lvl w:ilvl="8" w:tentative="1">
+      <w:start w:val="1"/>
+      <w:numFmt w:val="decimal"/>
+      <w:lvlText w:val="%9."/>
+      <w:lvlJc w:val="left"/>
+      <w:pPr>
+        <w:tabs>
+          <w:tab w:val="num" w:pos="6480"/>
+        </w:tabs>
+        <w:ind w:left="6480" w:hanging="360"/>
+      </w:pPr>
+    </w:lvl>
+  </w:abstractNum>
+  <w:abstractNum w:abstractNumId="15" w15:restartNumberingAfterBreak="0">
     <w:nsid w:val="400250BE"/>
     <w:multiLevelType w:val="hybridMultilevel"/>
     <w:tmpl w:val="60A4E97A"/>
@@ -2789,7 +6338,7 @@
       </w:pPr>
     </w:lvl>
   </w:abstractNum>
-  <w:abstractNum w:abstractNumId="11" w15:restartNumberingAfterBreak="0">
+  <w:abstractNum w:abstractNumId="16" w15:restartNumberingAfterBreak="0">
     <w:nsid w:val="42947B0F"/>
     <w:multiLevelType w:val="hybridMultilevel"/>
     <w:tmpl w:val="5150F6B4"/>
@@ -2878,7 +6427,233 @@
       </w:pPr>
     </w:lvl>
   </w:abstractNum>
-  <w:abstractNum w:abstractNumId="12" w15:restartNumberingAfterBreak="0">
+  <w:abstractNum w:abstractNumId="17" w15:restartNumberingAfterBreak="0">
+    <w:nsid w:val="430B3DA3"/>
+    <w:multiLevelType w:val="hybridMultilevel"/>
+    <w:tmpl w:val="8ACC59C2"/>
+    <w:lvl w:ilvl="0" w:tplc="04150001">
+      <w:start w:val="1"/>
+      <w:numFmt w:val="bullet"/>
+      <w:lvlText w:val=""/>
+      <w:lvlJc w:val="left"/>
+      <w:pPr>
+        <w:ind w:left="720" w:hanging="360"/>
+      </w:pPr>
+      <w:rPr>
+        <w:rFonts w:ascii="Symbol" w:hAnsi="Symbol" w:hint="default"/>
+      </w:rPr>
+    </w:lvl>
+    <w:lvl w:ilvl="1" w:tplc="04150003" w:tentative="1">
+      <w:start w:val="1"/>
+      <w:numFmt w:val="bullet"/>
+      <w:lvlText w:val="o"/>
+      <w:lvlJc w:val="left"/>
+      <w:pPr>
+        <w:ind w:left="1440" w:hanging="360"/>
+      </w:pPr>
+      <w:rPr>
+        <w:rFonts w:ascii="Courier New" w:hAnsi="Courier New" w:cs="Courier New" w:hint="default"/>
+      </w:rPr>
+    </w:lvl>
+    <w:lvl w:ilvl="2" w:tplc="04150005" w:tentative="1">
+      <w:start w:val="1"/>
+      <w:numFmt w:val="bullet"/>
+      <w:lvlText w:val=""/>
+      <w:lvlJc w:val="left"/>
+      <w:pPr>
+        <w:ind w:left="2160" w:hanging="360"/>
+      </w:pPr>
+      <w:rPr>
+        <w:rFonts w:ascii="Wingdings" w:hAnsi="Wingdings" w:hint="default"/>
+      </w:rPr>
+    </w:lvl>
+    <w:lvl w:ilvl="3" w:tplc="04150001" w:tentative="1">
+      <w:start w:val="1"/>
+      <w:numFmt w:val="bullet"/>
+      <w:lvlText w:val=""/>
+      <w:lvlJc w:val="left"/>
+      <w:pPr>
+        <w:ind w:left="2880" w:hanging="360"/>
+      </w:pPr>
+      <w:rPr>
+        <w:rFonts w:ascii="Symbol" w:hAnsi="Symbol" w:hint="default"/>
+      </w:rPr>
+    </w:lvl>
+    <w:lvl w:ilvl="4" w:tplc="04150003" w:tentative="1">
+      <w:start w:val="1"/>
+      <w:numFmt w:val="bullet"/>
+      <w:lvlText w:val="o"/>
+      <w:lvlJc w:val="left"/>
+      <w:pPr>
+        <w:ind w:left="3600" w:hanging="360"/>
+      </w:pPr>
+      <w:rPr>
+        <w:rFonts w:ascii="Courier New" w:hAnsi="Courier New" w:cs="Courier New" w:hint="default"/>
+      </w:rPr>
+    </w:lvl>
+    <w:lvl w:ilvl="5" w:tplc="04150005" w:tentative="1">
+      <w:start w:val="1"/>
+      <w:numFmt w:val="bullet"/>
+      <w:lvlText w:val=""/>
+      <w:lvlJc w:val="left"/>
+      <w:pPr>
+        <w:ind w:left="4320" w:hanging="360"/>
+      </w:pPr>
+      <w:rPr>
+        <w:rFonts w:ascii="Wingdings" w:hAnsi="Wingdings" w:hint="default"/>
+      </w:rPr>
+    </w:lvl>
+    <w:lvl w:ilvl="6" w:tplc="04150001" w:tentative="1">
+      <w:start w:val="1"/>
+      <w:numFmt w:val="bullet"/>
+      <w:lvlText w:val=""/>
+      <w:lvlJc w:val="left"/>
+      <w:pPr>
+        <w:ind w:left="5040" w:hanging="360"/>
+      </w:pPr>
+      <w:rPr>
+        <w:rFonts w:ascii="Symbol" w:hAnsi="Symbol" w:hint="default"/>
+      </w:rPr>
+    </w:lvl>
+    <w:lvl w:ilvl="7" w:tplc="04150003" w:tentative="1">
+      <w:start w:val="1"/>
+      <w:numFmt w:val="bullet"/>
+      <w:lvlText w:val="o"/>
+      <w:lvlJc w:val="left"/>
+      <w:pPr>
+        <w:ind w:left="5760" w:hanging="360"/>
+      </w:pPr>
+      <w:rPr>
+        <w:rFonts w:ascii="Courier New" w:hAnsi="Courier New" w:cs="Courier New" w:hint="default"/>
+      </w:rPr>
+    </w:lvl>
+    <w:lvl w:ilvl="8" w:tplc="04150005" w:tentative="1">
+      <w:start w:val="1"/>
+      <w:numFmt w:val="bullet"/>
+      <w:lvlText w:val=""/>
+      <w:lvlJc w:val="left"/>
+      <w:pPr>
+        <w:ind w:left="6480" w:hanging="360"/>
+      </w:pPr>
+      <w:rPr>
+        <w:rFonts w:ascii="Wingdings" w:hAnsi="Wingdings" w:hint="default"/>
+      </w:rPr>
+    </w:lvl>
+  </w:abstractNum>
+  <w:abstractNum w:abstractNumId="18" w15:restartNumberingAfterBreak="0">
+    <w:nsid w:val="467F2F2C"/>
+    <w:multiLevelType w:val="hybridMultilevel"/>
+    <w:tmpl w:val="B7526646"/>
+    <w:lvl w:ilvl="0" w:tplc="04150001">
+      <w:start w:val="1"/>
+      <w:numFmt w:val="bullet"/>
+      <w:lvlText w:val=""/>
+      <w:lvlJc w:val="left"/>
+      <w:pPr>
+        <w:ind w:left="1428" w:hanging="360"/>
+      </w:pPr>
+      <w:rPr>
+        <w:rFonts w:ascii="Symbol" w:hAnsi="Symbol" w:hint="default"/>
+      </w:rPr>
+    </w:lvl>
+    <w:lvl w:ilvl="1" w:tplc="04150003" w:tentative="1">
+      <w:start w:val="1"/>
+      <w:numFmt w:val="bullet"/>
+      <w:lvlText w:val="o"/>
+      <w:lvlJc w:val="left"/>
+      <w:pPr>
+        <w:ind w:left="2148" w:hanging="360"/>
+      </w:pPr>
+      <w:rPr>
+        <w:rFonts w:ascii="Courier New" w:hAnsi="Courier New" w:cs="Courier New" w:hint="default"/>
+      </w:rPr>
+    </w:lvl>
+    <w:lvl w:ilvl="2" w:tplc="04150005" w:tentative="1">
+      <w:start w:val="1"/>
+      <w:numFmt w:val="bullet"/>
+      <w:lvlText w:val=""/>
+      <w:lvlJc w:val="left"/>
+      <w:pPr>
+        <w:ind w:left="2868" w:hanging="360"/>
+      </w:pPr>
+      <w:rPr>
+        <w:rFonts w:ascii="Wingdings" w:hAnsi="Wingdings" w:hint="default"/>
+      </w:rPr>
+    </w:lvl>
+    <w:lvl w:ilvl="3" w:tplc="04150001" w:tentative="1">
+      <w:start w:val="1"/>
+      <w:numFmt w:val="bullet"/>
+      <w:lvlText w:val=""/>
+      <w:lvlJc w:val="left"/>
+      <w:pPr>
+        <w:ind w:left="3588" w:hanging="360"/>
+      </w:pPr>
+      <w:rPr>
+        <w:rFonts w:ascii="Symbol" w:hAnsi="Symbol" w:hint="default"/>
+      </w:rPr>
+    </w:lvl>
+    <w:lvl w:ilvl="4" w:tplc="04150003" w:tentative="1">
+      <w:start w:val="1"/>
+      <w:numFmt w:val="bullet"/>
+      <w:lvlText w:val="o"/>
+      <w:lvlJc w:val="left"/>
+      <w:pPr>
+        <w:ind w:left="4308" w:hanging="360"/>
+      </w:pPr>
+      <w:rPr>
+        <w:rFonts w:ascii="Courier New" w:hAnsi="Courier New" w:cs="Courier New" w:hint="default"/>
+      </w:rPr>
+    </w:lvl>
+    <w:lvl w:ilvl="5" w:tplc="04150005" w:tentative="1">
+      <w:start w:val="1"/>
+      <w:numFmt w:val="bullet"/>
+      <w:lvlText w:val=""/>
+      <w:lvlJc w:val="left"/>
+      <w:pPr>
+        <w:ind w:left="5028" w:hanging="360"/>
+      </w:pPr>
+      <w:rPr>
+        <w:rFonts w:ascii="Wingdings" w:hAnsi="Wingdings" w:hint="default"/>
+      </w:rPr>
+    </w:lvl>
+    <w:lvl w:ilvl="6" w:tplc="04150001" w:tentative="1">
+      <w:start w:val="1"/>
+      <w:numFmt w:val="bullet"/>
+      <w:lvlText w:val=""/>
+      <w:lvlJc w:val="left"/>
+      <w:pPr>
+        <w:ind w:left="5748" w:hanging="360"/>
+      </w:pPr>
+      <w:rPr>
+        <w:rFonts w:ascii="Symbol" w:hAnsi="Symbol" w:hint="default"/>
+      </w:rPr>
+    </w:lvl>
+    <w:lvl w:ilvl="7" w:tplc="04150003" w:tentative="1">
+      <w:start w:val="1"/>
+      <w:numFmt w:val="bullet"/>
+      <w:lvlText w:val="o"/>
+      <w:lvlJc w:val="left"/>
+      <w:pPr>
+        <w:ind w:left="6468" w:hanging="360"/>
+      </w:pPr>
+      <w:rPr>
+        <w:rFonts w:ascii="Courier New" w:hAnsi="Courier New" w:cs="Courier New" w:hint="default"/>
+      </w:rPr>
+    </w:lvl>
+    <w:lvl w:ilvl="8" w:tplc="04150005" w:tentative="1">
+      <w:start w:val="1"/>
+      <w:numFmt w:val="bullet"/>
+      <w:lvlText w:val=""/>
+      <w:lvlJc w:val="left"/>
+      <w:pPr>
+        <w:ind w:left="7188" w:hanging="360"/>
+      </w:pPr>
+      <w:rPr>
+        <w:rFonts w:ascii="Wingdings" w:hAnsi="Wingdings" w:hint="default"/>
+      </w:rPr>
+    </w:lvl>
+  </w:abstractNum>
+  <w:abstractNum w:abstractNumId="19" w15:restartNumberingAfterBreak="0">
     <w:nsid w:val="55B83311"/>
     <w:multiLevelType w:val="multilevel"/>
     <w:tmpl w:val="22DCB148"/>
@@ -2991,7 +6766,7 @@
       </w:rPr>
     </w:lvl>
   </w:abstractNum>
-  <w:abstractNum w:abstractNumId="13" w15:restartNumberingAfterBreak="0">
+  <w:abstractNum w:abstractNumId="20" w15:restartNumberingAfterBreak="0">
     <w:nsid w:val="5F52178F"/>
     <w:multiLevelType w:val="hybridMultilevel"/>
     <w:tmpl w:val="14E291B2"/>
@@ -3104,7 +6879,7 @@
       </w:rPr>
     </w:lvl>
   </w:abstractNum>
-  <w:abstractNum w:abstractNumId="14" w15:restartNumberingAfterBreak="0">
+  <w:abstractNum w:abstractNumId="21" w15:restartNumberingAfterBreak="0">
     <w:nsid w:val="615135AC"/>
     <w:multiLevelType w:val="hybridMultilevel"/>
     <w:tmpl w:val="6F4C3C16"/>
@@ -3217,7 +6992,120 @@
       </w:rPr>
     </w:lvl>
   </w:abstractNum>
-  <w:abstractNum w:abstractNumId="15" w15:restartNumberingAfterBreak="0">
+  <w:abstractNum w:abstractNumId="22" w15:restartNumberingAfterBreak="0">
+    <w:nsid w:val="65814DF2"/>
+    <w:multiLevelType w:val="hybridMultilevel"/>
+    <w:tmpl w:val="E9E6C864"/>
+    <w:lvl w:ilvl="0" w:tplc="04150001">
+      <w:start w:val="1"/>
+      <w:numFmt w:val="bullet"/>
+      <w:lvlText w:val=""/>
+      <w:lvlJc w:val="left"/>
+      <w:pPr>
+        <w:ind w:left="1494" w:hanging="360"/>
+      </w:pPr>
+      <w:rPr>
+        <w:rFonts w:ascii="Symbol" w:hAnsi="Symbol" w:hint="default"/>
+      </w:rPr>
+    </w:lvl>
+    <w:lvl w:ilvl="1" w:tplc="04150003" w:tentative="1">
+      <w:start w:val="1"/>
+      <w:numFmt w:val="bullet"/>
+      <w:lvlText w:val="o"/>
+      <w:lvlJc w:val="left"/>
+      <w:pPr>
+        <w:ind w:left="2214" w:hanging="360"/>
+      </w:pPr>
+      <w:rPr>
+        <w:rFonts w:ascii="Courier New" w:hAnsi="Courier New" w:cs="Courier New" w:hint="default"/>
+      </w:rPr>
+    </w:lvl>
+    <w:lvl w:ilvl="2" w:tplc="04150005" w:tentative="1">
+      <w:start w:val="1"/>
+      <w:numFmt w:val="bullet"/>
+      <w:lvlText w:val=""/>
+      <w:lvlJc w:val="left"/>
+      <w:pPr>
+        <w:ind w:left="2934" w:hanging="360"/>
+      </w:pPr>
+      <w:rPr>
+        <w:rFonts w:ascii="Wingdings" w:hAnsi="Wingdings" w:hint="default"/>
+      </w:rPr>
+    </w:lvl>
+    <w:lvl w:ilvl="3" w:tplc="04150001" w:tentative="1">
+      <w:start w:val="1"/>
+      <w:numFmt w:val="bullet"/>
+      <w:lvlText w:val=""/>
+      <w:lvlJc w:val="left"/>
+      <w:pPr>
+        <w:ind w:left="3654" w:hanging="360"/>
+      </w:pPr>
+      <w:rPr>
+        <w:rFonts w:ascii="Symbol" w:hAnsi="Symbol" w:hint="default"/>
+      </w:rPr>
+    </w:lvl>
+    <w:lvl w:ilvl="4" w:tplc="04150003" w:tentative="1">
+      <w:start w:val="1"/>
+      <w:numFmt w:val="bullet"/>
+      <w:lvlText w:val="o"/>
+      <w:lvlJc w:val="left"/>
+      <w:pPr>
+        <w:ind w:left="4374" w:hanging="360"/>
+      </w:pPr>
+      <w:rPr>
+        <w:rFonts w:ascii="Courier New" w:hAnsi="Courier New" w:cs="Courier New" w:hint="default"/>
+      </w:rPr>
+    </w:lvl>
+    <w:lvl w:ilvl="5" w:tplc="04150005" w:tentative="1">
+      <w:start w:val="1"/>
+      <w:numFmt w:val="bullet"/>
+      <w:lvlText w:val=""/>
+      <w:lvlJc w:val="left"/>
+      <w:pPr>
+        <w:ind w:left="5094" w:hanging="360"/>
+      </w:pPr>
+      <w:rPr>
+        <w:rFonts w:ascii="Wingdings" w:hAnsi="Wingdings" w:hint="default"/>
+      </w:rPr>
+    </w:lvl>
+    <w:lvl w:ilvl="6" w:tplc="04150001" w:tentative="1">
+      <w:start w:val="1"/>
+      <w:numFmt w:val="bullet"/>
+      <w:lvlText w:val=""/>
+      <w:lvlJc w:val="left"/>
+      <w:pPr>
+        <w:ind w:left="5814" w:hanging="360"/>
+      </w:pPr>
+      <w:rPr>
+        <w:rFonts w:ascii="Symbol" w:hAnsi="Symbol" w:hint="default"/>
+      </w:rPr>
+    </w:lvl>
+    <w:lvl w:ilvl="7" w:tplc="04150003" w:tentative="1">
+      <w:start w:val="1"/>
+      <w:numFmt w:val="bullet"/>
+      <w:lvlText w:val="o"/>
+      <w:lvlJc w:val="left"/>
+      <w:pPr>
+        <w:ind w:left="6534" w:hanging="360"/>
+      </w:pPr>
+      <w:rPr>
+        <w:rFonts w:ascii="Courier New" w:hAnsi="Courier New" w:cs="Courier New" w:hint="default"/>
+      </w:rPr>
+    </w:lvl>
+    <w:lvl w:ilvl="8" w:tplc="04150005" w:tentative="1">
+      <w:start w:val="1"/>
+      <w:numFmt w:val="bullet"/>
+      <w:lvlText w:val=""/>
+      <w:lvlJc w:val="left"/>
+      <w:pPr>
+        <w:ind w:left="7254" w:hanging="360"/>
+      </w:pPr>
+      <w:rPr>
+        <w:rFonts w:ascii="Wingdings" w:hAnsi="Wingdings" w:hint="default"/>
+      </w:rPr>
+    </w:lvl>
+  </w:abstractNum>
+  <w:abstractNum w:abstractNumId="23" w15:restartNumberingAfterBreak="0">
     <w:nsid w:val="7C5E6BA3"/>
     <w:multiLevelType w:val="multilevel"/>
     <w:tmpl w:val="3764837E"/>
@@ -3330,7 +7218,7 @@
       </w:rPr>
     </w:lvl>
   </w:abstractNum>
-  <w:abstractNum w:abstractNumId="16" w15:restartNumberingAfterBreak="0">
+  <w:abstractNum w:abstractNumId="24" w15:restartNumberingAfterBreak="0">
     <w:nsid w:val="7D7D79A0"/>
     <w:multiLevelType w:val="multilevel"/>
     <w:tmpl w:val="4F504A08"/>
@@ -3452,55 +7340,79 @@
     </w:lvl>
   </w:abstractNum>
   <w:num w:numId="1" w16cid:durableId="1219514287">
+    <w:abstractNumId w:val="7"/>
+  </w:num>
+  <w:num w:numId="2" w16cid:durableId="1062799002">
+    <w:abstractNumId w:val="11"/>
+  </w:num>
+  <w:num w:numId="3" w16cid:durableId="1255283801">
+    <w:abstractNumId w:val="19"/>
+  </w:num>
+  <w:num w:numId="4" w16cid:durableId="870606596">
+    <w:abstractNumId w:val="21"/>
+  </w:num>
+  <w:num w:numId="5" w16cid:durableId="115560370">
+    <w:abstractNumId w:val="24"/>
+  </w:num>
+  <w:num w:numId="6" w16cid:durableId="199822309">
+    <w:abstractNumId w:val="23"/>
+  </w:num>
+  <w:num w:numId="7" w16cid:durableId="944650075">
+    <w:abstractNumId w:val="15"/>
+  </w:num>
+  <w:num w:numId="8" w16cid:durableId="859590171">
+    <w:abstractNumId w:val="16"/>
+  </w:num>
+  <w:num w:numId="9" w16cid:durableId="1583373250">
     <w:abstractNumId w:val="5"/>
   </w:num>
-  <w:num w:numId="2" w16cid:durableId="1062799002">
-    <w:abstractNumId w:val="7"/>
+  <w:num w:numId="10" w16cid:durableId="1157300683">
+    <w:abstractNumId w:val="1"/>
   </w:num>
-  <w:num w:numId="3" w16cid:durableId="1255283801">
+  <w:num w:numId="11" w16cid:durableId="1201867395">
+    <w:abstractNumId w:val="13"/>
+  </w:num>
+  <w:num w:numId="12" w16cid:durableId="729840465">
+    <w:abstractNumId w:val="9"/>
+  </w:num>
+  <w:num w:numId="13" w16cid:durableId="1819611434">
     <w:abstractNumId w:val="12"/>
   </w:num>
-  <w:num w:numId="4" w16cid:durableId="870606596">
+  <w:num w:numId="14" w16cid:durableId="1384207449">
+    <w:abstractNumId w:val="6"/>
+  </w:num>
+  <w:num w:numId="15" w16cid:durableId="781917151">
+    <w:abstractNumId w:val="20"/>
+  </w:num>
+  <w:num w:numId="16" w16cid:durableId="759637825">
+    <w:abstractNumId w:val="3"/>
+  </w:num>
+  <w:num w:numId="17" w16cid:durableId="1185482682">
+    <w:abstractNumId w:val="2"/>
+  </w:num>
+  <w:num w:numId="18" w16cid:durableId="1212425867">
+    <w:abstractNumId w:val="22"/>
+  </w:num>
+  <w:num w:numId="19" w16cid:durableId="872696754">
+    <w:abstractNumId w:val="17"/>
+  </w:num>
+  <w:num w:numId="20" w16cid:durableId="69273223">
+    <w:abstractNumId w:val="8"/>
+  </w:num>
+  <w:num w:numId="21" w16cid:durableId="997458900">
+    <w:abstractNumId w:val="4"/>
+  </w:num>
+  <w:num w:numId="22" w16cid:durableId="1056004886">
+    <w:abstractNumId w:val="10"/>
+  </w:num>
+  <w:num w:numId="23" w16cid:durableId="1712226062">
     <w:abstractNumId w:val="14"/>
   </w:num>
-  <w:num w:numId="5" w16cid:durableId="115560370">
-    <w:abstractNumId w:val="16"/>
-  </w:num>
-  <w:num w:numId="6" w16cid:durableId="199822309">
-    <w:abstractNumId w:val="15"/>
-  </w:num>
-  <w:num w:numId="7" w16cid:durableId="944650075">
-    <w:abstractNumId w:val="10"/>
-  </w:num>
-  <w:num w:numId="8" w16cid:durableId="859590171">
-    <w:abstractNumId w:val="11"/>
-  </w:num>
-  <w:num w:numId="9" w16cid:durableId="1583373250">
-    <w:abstractNumId w:val="3"/>
-  </w:num>
-  <w:num w:numId="10" w16cid:durableId="1157300683">
+  <w:num w:numId="24" w16cid:durableId="1118647098">
     <w:abstractNumId w:val="0"/>
   </w:num>
-  <w:num w:numId="11" w16cid:durableId="1201867395">
-    <w:abstractNumId w:val="9"/>
-  </w:num>
-  <w:num w:numId="12" w16cid:durableId="729840465">
-    <w:abstractNumId w:val="6"/>
-  </w:num>
-  <w:num w:numId="13" w16cid:durableId="1819611434">
-    <w:abstractNumId w:val="8"/>
-  </w:num>
-  <w:num w:numId="14" w16cid:durableId="1384207449">
-    <w:abstractNumId w:val="4"/>
-  </w:num>
-  <w:num w:numId="15" w16cid:durableId="781917151">
-    <w:abstractNumId w:val="13"/>
-  </w:num>
-  <w:num w:numId="16" w16cid:durableId="759637825">
-    <w:abstractNumId w:val="2"/>
-  </w:num>
-  <w:num w:numId="17" w16cid:durableId="1185482682">
-    <w:abstractNumId w:val="1"/>
+  <w:num w:numId="25" w16cid:durableId="785198387">
+    <w:abstractNumId w:val="18"/>
   </w:num>
 </w:numbering>
 </file>
@@ -4137,6 +8049,43 @@
       <w:u w:val="single"/>
     </w:rPr>
   </w:style>
+  <w:style w:type="character" w:customStyle="1" w:styleId="rynqvb">
+    <w:name w:val="rynqvb"/>
+    <w:basedOn w:val="Domylnaczcionkaakapitu"/>
+    <w:rsid w:val="005E25E7"/>
+  </w:style>
+  <w:style w:type="character" w:styleId="HTML-kod">
+    <w:name w:val="HTML Code"/>
+    <w:basedOn w:val="Domylnaczcionkaakapitu"/>
+    <w:uiPriority w:val="99"/>
+    <w:semiHidden/>
+    <w:unhideWhenUsed/>
+    <w:rsid w:val="002A2209"/>
+    <w:rPr>
+      <w:rFonts w:ascii="Courier New" w:eastAsia="Times New Roman" w:hAnsi="Courier New" w:cs="Courier New"/>
+      <w:sz w:val="20"/>
+      <w:szCs w:val="20"/>
+    </w:rPr>
+  </w:style>
+  <w:style w:type="paragraph" w:styleId="NormalnyWeb">
+    <w:name w:val="Normal (Web)"/>
+    <w:basedOn w:val="Normalny"/>
+    <w:uiPriority w:val="99"/>
+    <w:semiHidden/>
+    <w:unhideWhenUsed/>
+    <w:rsid w:val="002A2209"/>
+    <w:pPr>
+      <w:spacing w:before="100" w:beforeAutospacing="1" w:after="100" w:afterAutospacing="1" w:line="240" w:lineRule="auto"/>
+      <w:ind w:left="0"/>
+    </w:pPr>
+    <w:rPr>
+      <w:rFonts w:eastAsia="Times New Roman" w:cs="Times New Roman"/>
+      <w:kern w:val="0"/>
+      <w:szCs w:val="24"/>
+      <w:lang w:eastAsia="pl-PL"/>
+      <w14:ligatures w14:val="none"/>
+    </w:rPr>
+  </w:style>
 </w:styles>
 </file>
 
@@ -4436,6 +8385,14 @@
 </file>
 
 <file path=customXml/item1.xml><?xml version="1.0" encoding="utf-8"?>
+<p:properties xmlns:p="http://schemas.microsoft.com/office/2006/metadata/properties" xmlns:xsi="http://www.w3.org/2001/XMLSchema-instance" xmlns:pc="http://schemas.microsoft.com/office/infopath/2007/PartnerControls">
+  <documentManagement>
+    <_activity xmlns="8f6f2777-5e0d-402e-9b90-809d95891e56" xsi:nil="true"/>
+  </documentManagement>
+</p:properties>
+</file>
+
+<file path=customXml/item2.xml><?xml version="1.0" encoding="utf-8"?>
 <ct:contentTypeSchema xmlns:ct="http://schemas.microsoft.com/office/2006/metadata/contentType" xmlns:ma="http://schemas.microsoft.com/office/2006/metadata/properties/metaAttributes" ct:_="" ma:_="" ma:contentTypeName="Dokument" ma:contentTypeID="0x010100F6486E0E19CA744DBDF66E00D8353ACD" ma:contentTypeVersion="13" ma:contentTypeDescription="Utwórz nowy dokument." ma:contentTypeScope="" ma:versionID="94347cbbb119a0bf61c54d52760a5041">
   <xsd:schema xmlns:xsd="http://www.w3.org/2001/XMLSchema" xmlns:xs="http://www.w3.org/2001/XMLSchema" xmlns:p="http://schemas.microsoft.com/office/2006/metadata/properties" xmlns:ns3="8f6f2777-5e0d-402e-9b90-809d95891e56" xmlns:ns4="c0c3dbb4-2d0a-4b57-9a9a-1f399ce79595" targetNamespace="http://schemas.microsoft.com/office/2006/metadata/properties" ma:root="true" ma:fieldsID="9162ce6fd27e786c1364cd946f194797" ns3:_="" ns4:_="">
     <xsd:import namespace="8f6f2777-5e0d-402e-9b90-809d95891e56"/>
@@ -4658,19 +8615,7 @@
 </ct:contentTypeSchema>
 </file>
 
-<file path=customXml/item2.xml><?xml version="1.0" encoding="utf-8"?>
-<p:properties xmlns:p="http://schemas.microsoft.com/office/2006/metadata/properties" xmlns:xsi="http://www.w3.org/2001/XMLSchema-instance" xmlns:pc="http://schemas.microsoft.com/office/infopath/2007/PartnerControls">
-  <documentManagement>
-    <_activity xmlns="8f6f2777-5e0d-402e-9b90-809d95891e56" xsi:nil="true"/>
-  </documentManagement>
-</p:properties>
-</file>
-
 <file path=customXml/item3.xml><?xml version="1.0" encoding="utf-8"?>
-<b:Sources xmlns:b="http://schemas.openxmlformats.org/officeDocument/2006/bibliography" xmlns="http://schemas.openxmlformats.org/officeDocument/2006/bibliography" SelectedStyle="\APASixthEditionOfficeOnline.xsl" StyleName="APA" Version="6"/>
-</file>
-
-<file path=customXml/item4.xml><?xml version="1.0" encoding="utf-8"?>
 <?mso-contentType ?>
 <FormTemplates xmlns="http://schemas.microsoft.com/sharepoint/v3/contenttype/forms">
   <Display>DocumentLibraryForm</Display>
@@ -4679,7 +8624,28 @@
 </FormTemplates>
 </file>
 
+<file path=customXml/item4.xml><?xml version="1.0" encoding="utf-8"?>
+<b:Sources xmlns:b="http://schemas.openxmlformats.org/officeDocument/2006/bibliography" xmlns="http://schemas.openxmlformats.org/officeDocument/2006/bibliography" SelectedStyle="\APASixthEditionOfficeOnline.xsl" StyleName="APA" Version="6"/>
+</file>
+
 <file path=customXml/itemProps1.xml><?xml version="1.0" encoding="utf-8"?>
+<ds:datastoreItem xmlns:ds="http://schemas.openxmlformats.org/officeDocument/2006/customXml" ds:itemID="{E6EC9220-0EA0-4639-BBDC-EC35BECFD697}">
+  <ds:schemaRefs>
+    <ds:schemaRef ds:uri="http://schemas.microsoft.com/office/infopath/2007/PartnerControls"/>
+    <ds:schemaRef ds:uri="c0c3dbb4-2d0a-4b57-9a9a-1f399ce79595"/>
+    <ds:schemaRef ds:uri="http://schemas.microsoft.com/office/2006/metadata/properties"/>
+    <ds:schemaRef ds:uri="http://schemas.microsoft.com/office/2006/documentManagement/types"/>
+    <ds:schemaRef ds:uri="http://purl.org/dc/elements/1.1/"/>
+    <ds:schemaRef ds:uri="http://www.w3.org/XML/1998/namespace"/>
+    <ds:schemaRef ds:uri="http://purl.org/dc/dcmitype/"/>
+    <ds:schemaRef ds:uri="http://schemas.openxmlformats.org/package/2006/metadata/core-properties"/>
+    <ds:schemaRef ds:uri="8f6f2777-5e0d-402e-9b90-809d95891e56"/>
+    <ds:schemaRef ds:uri="http://purl.org/dc/terms/"/>
+  </ds:schemaRefs>
+</ds:datastoreItem>
+</file>
+
+<file path=customXml/itemProps2.xml><?xml version="1.0" encoding="utf-8"?>
 <ds:datastoreItem xmlns:ds="http://schemas.openxmlformats.org/officeDocument/2006/customXml" ds:itemID="{F389C69E-0E7C-4A20-843D-511310554F1C}">
   <ds:schemaRefs>
     <ds:schemaRef ds:uri="http://schemas.microsoft.com/office/2006/metadata/contentType"/>
@@ -4698,35 +8664,18 @@
 </ds:datastoreItem>
 </file>
 
-<file path=customXml/itemProps2.xml><?xml version="1.0" encoding="utf-8"?>
-<ds:datastoreItem xmlns:ds="http://schemas.openxmlformats.org/officeDocument/2006/customXml" ds:itemID="{E6EC9220-0EA0-4639-BBDC-EC35BECFD697}">
+<file path=customXml/itemProps3.xml><?xml version="1.0" encoding="utf-8"?>
+<ds:datastoreItem xmlns:ds="http://schemas.openxmlformats.org/officeDocument/2006/customXml" ds:itemID="{5F21E5D4-904C-4E80-BA26-85523726B10D}">
   <ds:schemaRefs>
-    <ds:schemaRef ds:uri="http://schemas.microsoft.com/office/infopath/2007/PartnerControls"/>
-    <ds:schemaRef ds:uri="c0c3dbb4-2d0a-4b57-9a9a-1f399ce79595"/>
-    <ds:schemaRef ds:uri="http://schemas.microsoft.com/office/2006/metadata/properties"/>
-    <ds:schemaRef ds:uri="http://schemas.microsoft.com/office/2006/documentManagement/types"/>
-    <ds:schemaRef ds:uri="http://purl.org/dc/elements/1.1/"/>
-    <ds:schemaRef ds:uri="http://www.w3.org/XML/1998/namespace"/>
-    <ds:schemaRef ds:uri="http://purl.org/dc/dcmitype/"/>
-    <ds:schemaRef ds:uri="http://schemas.openxmlformats.org/package/2006/metadata/core-properties"/>
-    <ds:schemaRef ds:uri="8f6f2777-5e0d-402e-9b90-809d95891e56"/>
-    <ds:schemaRef ds:uri="http://purl.org/dc/terms/"/>
+    <ds:schemaRef ds:uri="http://schemas.microsoft.com/sharepoint/v3/contenttype/forms"/>
   </ds:schemaRefs>
 </ds:datastoreItem>
 </file>
 
-<file path=customXml/itemProps3.xml><?xml version="1.0" encoding="utf-8"?>
+<file path=customXml/itemProps4.xml><?xml version="1.0" encoding="utf-8"?>
 <ds:datastoreItem xmlns:ds="http://schemas.openxmlformats.org/officeDocument/2006/customXml" ds:itemID="{5E9F289C-1F02-4FBF-849D-92579D629468}">
   <ds:schemaRefs>
     <ds:schemaRef ds:uri="http://schemas.openxmlformats.org/officeDocument/2006/bibliography"/>
   </ds:schemaRefs>
 </ds:datastoreItem>
-</file>
-
-<file path=customXml/itemProps4.xml><?xml version="1.0" encoding="utf-8"?>
-<ds:datastoreItem xmlns:ds="http://schemas.openxmlformats.org/officeDocument/2006/customXml" ds:itemID="{5F21E5D4-904C-4E80-BA26-85523726B10D}">
-  <ds:schemaRefs>
-    <ds:schemaRef ds:uri="http://schemas.microsoft.com/sharepoint/v3/contenttype/forms"/>
-  </ds:schemaRefs>
-</ds:datastoreItem>
 </file>
</xml_diff>